<commit_message>
IRT supplimentary file updated with categorization
</commit_message>
<xml_diff>
--- a/Supplimentary_materials/S_Table/Supplementary_Table_5.docx
+++ b/Supplimentary_materials/S_Table/Supplementary_Table_5.docx
@@ -16,39 +16,7 @@
           <w:b/>
           <w:bCs/>
         </w:rPr>
-        <w:t>Supplementary</w:t>
-      </w:r>
-      <w:r>
-        <w:rPr>
-          <w:rFonts w:ascii="Arial" w:hAnsi="Arial" w:cs="Arial"/>
-          <w:b/>
-          <w:bCs/>
-        </w:rPr>
-        <w:t xml:space="preserve"> </w:t>
-      </w:r>
-      <w:r>
-        <w:rPr>
-          <w:rFonts w:ascii="Arial" w:hAnsi="Arial" w:cs="Arial"/>
-          <w:b/>
-          <w:bCs/>
-        </w:rPr>
-        <w:t>Table</w:t>
-      </w:r>
-      <w:r>
-        <w:rPr>
-          <w:rFonts w:ascii="Arial" w:hAnsi="Arial" w:cs="Arial"/>
-          <w:b/>
-          <w:bCs/>
-        </w:rPr>
-        <w:t xml:space="preserve"> </w:t>
-      </w:r>
-      <w:r>
-        <w:rPr>
-          <w:rFonts w:ascii="Arial" w:hAnsi="Arial" w:cs="Arial"/>
-          <w:b/>
-          <w:bCs/>
-        </w:rPr>
-        <w:t>5</w:t>
+        <w:t>Supplementary Table 5</w:t>
       </w:r>
     </w:p>
     <w:p>
@@ -81,12 +49,13 @@
         <w:tblLook w:val="0020" w:firstRow="1" w:lastRow="0" w:firstColumn="0" w:lastColumn="0" w:noHBand="0" w:noVBand="0"/>
       </w:tblPr>
       <w:tblGrid>
-        <w:gridCol w:w="2019"/>
-        <w:gridCol w:w="1464"/>
-        <w:gridCol w:w="1386"/>
-        <w:gridCol w:w="1386"/>
-        <w:gridCol w:w="1386"/>
-        <w:gridCol w:w="1385"/>
+        <w:gridCol w:w="1665"/>
+        <w:gridCol w:w="1181"/>
+        <w:gridCol w:w="1114"/>
+        <w:gridCol w:w="1114"/>
+        <w:gridCol w:w="1115"/>
+        <w:gridCol w:w="1113"/>
+        <w:gridCol w:w="1724"/>
       </w:tblGrid>
       <w:tr>
         <w:trPr>
@@ -95,7 +64,7 @@
         </w:trPr>
         <w:tc>
           <w:tcPr>
-            <w:tcW w:w="1118" w:type="pct"/>
+            <w:tcW w:w="971" w:type="pct"/>
           </w:tcPr>
           <w:p>
             <w:pPr>
@@ -114,7 +83,7 @@
         </w:tc>
         <w:tc>
           <w:tcPr>
-            <w:tcW w:w="811" w:type="pct"/>
+            <w:tcW w:w="703" w:type="pct"/>
           </w:tcPr>
           <w:p>
             <w:pPr>
@@ -133,7 +102,7 @@
         </w:tc>
         <w:tc>
           <w:tcPr>
-            <w:tcW w:w="768" w:type="pct"/>
+            <w:tcW w:w="666" w:type="pct"/>
           </w:tcPr>
           <w:p>
             <w:pPr>
@@ -159,7 +128,7 @@
         </w:tc>
         <w:tc>
           <w:tcPr>
-            <w:tcW w:w="768" w:type="pct"/>
+            <w:tcW w:w="666" w:type="pct"/>
           </w:tcPr>
           <w:p>
             <w:pPr>
@@ -185,7 +154,7 @@
         </w:tc>
         <w:tc>
           <w:tcPr>
-            <w:tcW w:w="768" w:type="pct"/>
+            <w:tcW w:w="666" w:type="pct"/>
           </w:tcPr>
           <w:p>
             <w:pPr>
@@ -211,7 +180,7 @@
         </w:tc>
         <w:tc>
           <w:tcPr>
-            <w:tcW w:w="767" w:type="pct"/>
+            <w:tcW w:w="665" w:type="pct"/>
           </w:tcPr>
           <w:p>
             <w:pPr>
@@ -232,6 +201,41 @@
                 <w:vertAlign w:val="subscript"/>
               </w:rPr>
               <w:t>4</w:t>
+            </w:r>
+          </w:p>
+        </w:tc>
+        <w:tc>
+          <w:tcPr>
+            <w:tcW w:w="664" w:type="pct"/>
+          </w:tcPr>
+          <w:p>
+            <w:pPr>
+              <w:pStyle w:val="Compact"/>
+              <w:jc w:val="center"/>
+              <w:rPr>
+                <w:rFonts w:ascii="Arial" w:hAnsi="Arial" w:cs="Arial"/>
+              </w:rPr>
+            </w:pPr>
+            <w:r>
+              <w:rPr>
+                <w:rFonts w:ascii="Arial" w:hAnsi="Arial" w:cs="Arial"/>
+              </w:rPr>
+              <w:t>Item Discrimination</w:t>
+            </w:r>
+          </w:p>
+          <w:p>
+            <w:pPr>
+              <w:pStyle w:val="Compact"/>
+              <w:jc w:val="center"/>
+              <w:rPr>
+                <w:rFonts w:ascii="Arial" w:hAnsi="Arial" w:cs="Arial"/>
+              </w:rPr>
+            </w:pPr>
+            <w:r>
+              <w:rPr>
+                <w:rFonts w:ascii="Arial" w:hAnsi="Arial" w:cs="Arial"/>
+              </w:rPr>
+              <w:t>Category</w:t>
             </w:r>
           </w:p>
         </w:tc>
@@ -239,7 +243,7 @@
       <w:tr>
         <w:tc>
           <w:tcPr>
-            <w:tcW w:w="5000" w:type="pct"/>
+            <w:tcW w:w="4336" w:type="pct"/>
             <w:gridSpan w:val="6"/>
           </w:tcPr>
           <w:p>
@@ -261,48 +265,45 @@
             </w:r>
           </w:p>
         </w:tc>
+        <w:tc>
+          <w:tcPr>
+            <w:tcW w:w="664" w:type="pct"/>
+          </w:tcPr>
+          <w:p>
+            <w:pPr>
+              <w:pStyle w:val="Compact"/>
+              <w:rPr>
+                <w:rFonts w:ascii="Arial" w:hAnsi="Arial" w:cs="Arial"/>
+                <w:b/>
+                <w:bCs/>
+              </w:rPr>
+            </w:pPr>
+          </w:p>
+        </w:tc>
       </w:tr>
       <w:tr>
         <w:tc>
           <w:tcPr>
-            <w:tcW w:w="1118" w:type="pct"/>
-          </w:tcPr>
-          <w:p>
-            <w:pPr>
-              <w:pStyle w:val="Compact"/>
-              <w:rPr>
-                <w:rFonts w:ascii="Arial" w:hAnsi="Arial" w:cs="Arial"/>
-              </w:rPr>
-            </w:pPr>
-            <w:r>
-              <w:rPr>
-                <w:rFonts w:ascii="Arial" w:hAnsi="Arial" w:cs="Arial"/>
-              </w:rPr>
-              <w:t>I</w:t>
-            </w:r>
-            <w:r>
-              <w:rPr>
-                <w:rFonts w:ascii="Arial" w:hAnsi="Arial" w:cs="Arial"/>
-              </w:rPr>
-              <w:t>tem</w:t>
-            </w:r>
-            <w:r>
-              <w:rPr>
-                <w:rFonts w:ascii="Arial" w:hAnsi="Arial" w:cs="Arial"/>
-              </w:rPr>
-              <w:t xml:space="preserve"> </w:t>
-            </w:r>
-            <w:r>
-              <w:rPr>
-                <w:rFonts w:ascii="Arial" w:hAnsi="Arial" w:cs="Arial"/>
-              </w:rPr>
-              <w:t>16</w:t>
-            </w:r>
-          </w:p>
-        </w:tc>
-        <w:tc>
-          <w:tcPr>
-            <w:tcW w:w="811" w:type="pct"/>
+            <w:tcW w:w="971" w:type="pct"/>
+          </w:tcPr>
+          <w:p>
+            <w:pPr>
+              <w:pStyle w:val="Compact"/>
+              <w:rPr>
+                <w:rFonts w:ascii="Arial" w:hAnsi="Arial" w:cs="Arial"/>
+              </w:rPr>
+            </w:pPr>
+            <w:r>
+              <w:rPr>
+                <w:rFonts w:ascii="Arial" w:hAnsi="Arial" w:cs="Arial"/>
+              </w:rPr>
+              <w:t>Item 16</w:t>
+            </w:r>
+          </w:p>
+        </w:tc>
+        <w:tc>
+          <w:tcPr>
+            <w:tcW w:w="703" w:type="pct"/>
           </w:tcPr>
           <w:p>
             <w:pPr>
@@ -321,7 +322,7 @@
         </w:tc>
         <w:tc>
           <w:tcPr>
-            <w:tcW w:w="768" w:type="pct"/>
+            <w:tcW w:w="666" w:type="pct"/>
           </w:tcPr>
           <w:p>
             <w:pPr>
@@ -340,7 +341,7 @@
         </w:tc>
         <w:tc>
           <w:tcPr>
-            <w:tcW w:w="768" w:type="pct"/>
+            <w:tcW w:w="666" w:type="pct"/>
           </w:tcPr>
           <w:p>
             <w:pPr>
@@ -359,7 +360,7 @@
         </w:tc>
         <w:tc>
           <w:tcPr>
-            <w:tcW w:w="768" w:type="pct"/>
+            <w:tcW w:w="666" w:type="pct"/>
           </w:tcPr>
           <w:p>
             <w:pPr>
@@ -378,7 +379,7 @@
         </w:tc>
         <w:tc>
           <w:tcPr>
-            <w:tcW w:w="767" w:type="pct"/>
+            <w:tcW w:w="665" w:type="pct"/>
           </w:tcPr>
           <w:p>
             <w:pPr>
@@ -392,6 +393,25 @@
                 <w:rFonts w:ascii="Arial" w:hAnsi="Arial" w:cs="Arial"/>
               </w:rPr>
               <w:t>1.40</w:t>
+            </w:r>
+          </w:p>
+        </w:tc>
+        <w:tc>
+          <w:tcPr>
+            <w:tcW w:w="664" w:type="pct"/>
+          </w:tcPr>
+          <w:p>
+            <w:pPr>
+              <w:pStyle w:val="Compact"/>
+              <w:rPr>
+                <w:rFonts w:ascii="Arial" w:hAnsi="Arial" w:cs="Arial"/>
+              </w:rPr>
+            </w:pPr>
+            <w:r>
+              <w:rPr>
+                <w:rFonts w:ascii="Arial" w:hAnsi="Arial" w:cs="Arial"/>
+              </w:rPr>
+              <w:t>Very High</w:t>
             </w:r>
           </w:p>
         </w:tc>
@@ -399,44 +419,26 @@
       <w:tr>
         <w:tc>
           <w:tcPr>
-            <w:tcW w:w="1118" w:type="pct"/>
-          </w:tcPr>
-          <w:p>
-            <w:pPr>
-              <w:pStyle w:val="Compact"/>
-              <w:rPr>
-                <w:rFonts w:ascii="Arial" w:hAnsi="Arial" w:cs="Arial"/>
-              </w:rPr>
-            </w:pPr>
-            <w:r>
-              <w:rPr>
-                <w:rFonts w:ascii="Arial" w:hAnsi="Arial" w:cs="Arial"/>
-              </w:rPr>
-              <w:t>I</w:t>
-            </w:r>
-            <w:r>
-              <w:rPr>
-                <w:rFonts w:ascii="Arial" w:hAnsi="Arial" w:cs="Arial"/>
-              </w:rPr>
-              <w:t>tem</w:t>
-            </w:r>
-            <w:r>
-              <w:rPr>
-                <w:rFonts w:ascii="Arial" w:hAnsi="Arial" w:cs="Arial"/>
-              </w:rPr>
-              <w:t xml:space="preserve"> </w:t>
-            </w:r>
-            <w:r>
-              <w:rPr>
-                <w:rFonts w:ascii="Arial" w:hAnsi="Arial" w:cs="Arial"/>
-              </w:rPr>
-              <w:t>36</w:t>
-            </w:r>
-          </w:p>
-        </w:tc>
-        <w:tc>
-          <w:tcPr>
-            <w:tcW w:w="811" w:type="pct"/>
+            <w:tcW w:w="971" w:type="pct"/>
+          </w:tcPr>
+          <w:p>
+            <w:pPr>
+              <w:pStyle w:val="Compact"/>
+              <w:rPr>
+                <w:rFonts w:ascii="Arial" w:hAnsi="Arial" w:cs="Arial"/>
+              </w:rPr>
+            </w:pPr>
+            <w:r>
+              <w:rPr>
+                <w:rFonts w:ascii="Arial" w:hAnsi="Arial" w:cs="Arial"/>
+              </w:rPr>
+              <w:t>Item 36</w:t>
+            </w:r>
+          </w:p>
+        </w:tc>
+        <w:tc>
+          <w:tcPr>
+            <w:tcW w:w="703" w:type="pct"/>
           </w:tcPr>
           <w:p>
             <w:pPr>
@@ -455,7 +457,7 @@
         </w:tc>
         <w:tc>
           <w:tcPr>
-            <w:tcW w:w="768" w:type="pct"/>
+            <w:tcW w:w="666" w:type="pct"/>
           </w:tcPr>
           <w:p>
             <w:pPr>
@@ -474,7 +476,7 @@
         </w:tc>
         <w:tc>
           <w:tcPr>
-            <w:tcW w:w="768" w:type="pct"/>
+            <w:tcW w:w="666" w:type="pct"/>
           </w:tcPr>
           <w:p>
             <w:pPr>
@@ -493,7 +495,7 @@
         </w:tc>
         <w:tc>
           <w:tcPr>
-            <w:tcW w:w="768" w:type="pct"/>
+            <w:tcW w:w="666" w:type="pct"/>
           </w:tcPr>
           <w:p>
             <w:pPr>
@@ -512,7 +514,7 @@
         </w:tc>
         <w:tc>
           <w:tcPr>
-            <w:tcW w:w="767" w:type="pct"/>
+            <w:tcW w:w="665" w:type="pct"/>
           </w:tcPr>
           <w:p>
             <w:pPr>
@@ -526,6 +528,25 @@
                 <w:rFonts w:ascii="Arial" w:hAnsi="Arial" w:cs="Arial"/>
               </w:rPr>
               <w:t>1.40</w:t>
+            </w:r>
+          </w:p>
+        </w:tc>
+        <w:tc>
+          <w:tcPr>
+            <w:tcW w:w="664" w:type="pct"/>
+          </w:tcPr>
+          <w:p>
+            <w:pPr>
+              <w:pStyle w:val="Compact"/>
+              <w:rPr>
+                <w:rFonts w:ascii="Arial" w:hAnsi="Arial" w:cs="Arial"/>
+              </w:rPr>
+            </w:pPr>
+            <w:r>
+              <w:rPr>
+                <w:rFonts w:ascii="Arial" w:hAnsi="Arial" w:cs="Arial"/>
+              </w:rPr>
+              <w:t>Very High</w:t>
             </w:r>
           </w:p>
         </w:tc>
@@ -533,44 +554,26 @@
       <w:tr>
         <w:tc>
           <w:tcPr>
-            <w:tcW w:w="1118" w:type="pct"/>
-          </w:tcPr>
-          <w:p>
-            <w:pPr>
-              <w:pStyle w:val="Compact"/>
-              <w:rPr>
-                <w:rFonts w:ascii="Arial" w:hAnsi="Arial" w:cs="Arial"/>
-              </w:rPr>
-            </w:pPr>
-            <w:r>
-              <w:rPr>
-                <w:rFonts w:ascii="Arial" w:hAnsi="Arial" w:cs="Arial"/>
-              </w:rPr>
-              <w:t>I</w:t>
-            </w:r>
-            <w:r>
-              <w:rPr>
-                <w:rFonts w:ascii="Arial" w:hAnsi="Arial" w:cs="Arial"/>
-              </w:rPr>
-              <w:t>tem</w:t>
-            </w:r>
-            <w:r>
-              <w:rPr>
-                <w:rFonts w:ascii="Arial" w:hAnsi="Arial" w:cs="Arial"/>
-              </w:rPr>
-              <w:t xml:space="preserve"> </w:t>
-            </w:r>
-            <w:r>
-              <w:rPr>
-                <w:rFonts w:ascii="Arial" w:hAnsi="Arial" w:cs="Arial"/>
-              </w:rPr>
-              <w:t>17</w:t>
-            </w:r>
-          </w:p>
-        </w:tc>
-        <w:tc>
-          <w:tcPr>
-            <w:tcW w:w="811" w:type="pct"/>
+            <w:tcW w:w="971" w:type="pct"/>
+          </w:tcPr>
+          <w:p>
+            <w:pPr>
+              <w:pStyle w:val="Compact"/>
+              <w:rPr>
+                <w:rFonts w:ascii="Arial" w:hAnsi="Arial" w:cs="Arial"/>
+              </w:rPr>
+            </w:pPr>
+            <w:r>
+              <w:rPr>
+                <w:rFonts w:ascii="Arial" w:hAnsi="Arial" w:cs="Arial"/>
+              </w:rPr>
+              <w:t>Item 17</w:t>
+            </w:r>
+          </w:p>
+        </w:tc>
+        <w:tc>
+          <w:tcPr>
+            <w:tcW w:w="703" w:type="pct"/>
           </w:tcPr>
           <w:p>
             <w:pPr>
@@ -589,7 +592,7 @@
         </w:tc>
         <w:tc>
           <w:tcPr>
-            <w:tcW w:w="768" w:type="pct"/>
+            <w:tcW w:w="666" w:type="pct"/>
           </w:tcPr>
           <w:p>
             <w:pPr>
@@ -608,7 +611,7 @@
         </w:tc>
         <w:tc>
           <w:tcPr>
-            <w:tcW w:w="768" w:type="pct"/>
+            <w:tcW w:w="666" w:type="pct"/>
           </w:tcPr>
           <w:p>
             <w:pPr>
@@ -627,7 +630,7 @@
         </w:tc>
         <w:tc>
           <w:tcPr>
-            <w:tcW w:w="768" w:type="pct"/>
+            <w:tcW w:w="666" w:type="pct"/>
           </w:tcPr>
           <w:p>
             <w:pPr>
@@ -646,7 +649,7 @@
         </w:tc>
         <w:tc>
           <w:tcPr>
-            <w:tcW w:w="767" w:type="pct"/>
+            <w:tcW w:w="665" w:type="pct"/>
           </w:tcPr>
           <w:p>
             <w:pPr>
@@ -660,6 +663,25 @@
                 <w:rFonts w:ascii="Arial" w:hAnsi="Arial" w:cs="Arial"/>
               </w:rPr>
               <w:t>1.62</w:t>
+            </w:r>
+          </w:p>
+        </w:tc>
+        <w:tc>
+          <w:tcPr>
+            <w:tcW w:w="664" w:type="pct"/>
+          </w:tcPr>
+          <w:p>
+            <w:pPr>
+              <w:pStyle w:val="Compact"/>
+              <w:rPr>
+                <w:rFonts w:ascii="Arial" w:hAnsi="Arial" w:cs="Arial"/>
+              </w:rPr>
+            </w:pPr>
+            <w:r>
+              <w:rPr>
+                <w:rFonts w:ascii="Arial" w:hAnsi="Arial" w:cs="Arial"/>
+              </w:rPr>
+              <w:t>Very High</w:t>
             </w:r>
           </w:p>
         </w:tc>
@@ -667,7 +689,7 @@
       <w:tr>
         <w:tc>
           <w:tcPr>
-            <w:tcW w:w="5000" w:type="pct"/>
+            <w:tcW w:w="4336" w:type="pct"/>
             <w:gridSpan w:val="6"/>
           </w:tcPr>
           <w:p>
@@ -689,48 +711,45 @@
             </w:r>
           </w:p>
         </w:tc>
+        <w:tc>
+          <w:tcPr>
+            <w:tcW w:w="664" w:type="pct"/>
+          </w:tcPr>
+          <w:p>
+            <w:pPr>
+              <w:pStyle w:val="Compact"/>
+              <w:rPr>
+                <w:rFonts w:ascii="Arial" w:hAnsi="Arial" w:cs="Arial"/>
+                <w:b/>
+                <w:bCs/>
+              </w:rPr>
+            </w:pPr>
+          </w:p>
+        </w:tc>
       </w:tr>
       <w:tr>
         <w:tc>
           <w:tcPr>
-            <w:tcW w:w="1118" w:type="pct"/>
-          </w:tcPr>
-          <w:p>
-            <w:pPr>
-              <w:pStyle w:val="Compact"/>
-              <w:rPr>
-                <w:rFonts w:ascii="Arial" w:hAnsi="Arial" w:cs="Arial"/>
-              </w:rPr>
-            </w:pPr>
-            <w:r>
-              <w:rPr>
-                <w:rFonts w:ascii="Arial" w:hAnsi="Arial" w:cs="Arial"/>
-              </w:rPr>
-              <w:t>I</w:t>
-            </w:r>
-            <w:r>
-              <w:rPr>
-                <w:rFonts w:ascii="Arial" w:hAnsi="Arial" w:cs="Arial"/>
-              </w:rPr>
-              <w:t>tem</w:t>
-            </w:r>
-            <w:r>
-              <w:rPr>
-                <w:rFonts w:ascii="Arial" w:hAnsi="Arial" w:cs="Arial"/>
-              </w:rPr>
-              <w:t xml:space="preserve"> </w:t>
-            </w:r>
-            <w:r>
-              <w:rPr>
-                <w:rFonts w:ascii="Arial" w:hAnsi="Arial" w:cs="Arial"/>
-              </w:rPr>
-              <w:t>11</w:t>
-            </w:r>
-          </w:p>
-        </w:tc>
-        <w:tc>
-          <w:tcPr>
-            <w:tcW w:w="811" w:type="pct"/>
+            <w:tcW w:w="971" w:type="pct"/>
+          </w:tcPr>
+          <w:p>
+            <w:pPr>
+              <w:pStyle w:val="Compact"/>
+              <w:rPr>
+                <w:rFonts w:ascii="Arial" w:hAnsi="Arial" w:cs="Arial"/>
+              </w:rPr>
+            </w:pPr>
+            <w:r>
+              <w:rPr>
+                <w:rFonts w:ascii="Arial" w:hAnsi="Arial" w:cs="Arial"/>
+              </w:rPr>
+              <w:t>Item 11</w:t>
+            </w:r>
+          </w:p>
+        </w:tc>
+        <w:tc>
+          <w:tcPr>
+            <w:tcW w:w="703" w:type="pct"/>
           </w:tcPr>
           <w:p>
             <w:pPr>
@@ -749,7 +768,7 @@
         </w:tc>
         <w:tc>
           <w:tcPr>
-            <w:tcW w:w="768" w:type="pct"/>
+            <w:tcW w:w="666" w:type="pct"/>
           </w:tcPr>
           <w:p>
             <w:pPr>
@@ -768,7 +787,7 @@
         </w:tc>
         <w:tc>
           <w:tcPr>
-            <w:tcW w:w="768" w:type="pct"/>
+            <w:tcW w:w="666" w:type="pct"/>
           </w:tcPr>
           <w:p>
             <w:pPr>
@@ -787,7 +806,7 @@
         </w:tc>
         <w:tc>
           <w:tcPr>
-            <w:tcW w:w="768" w:type="pct"/>
+            <w:tcW w:w="666" w:type="pct"/>
           </w:tcPr>
           <w:p>
             <w:pPr>
@@ -806,7 +825,7 @@
         </w:tc>
         <w:tc>
           <w:tcPr>
-            <w:tcW w:w="767" w:type="pct"/>
+            <w:tcW w:w="665" w:type="pct"/>
           </w:tcPr>
           <w:p>
             <w:pPr>
@@ -820,6 +839,25 @@
                 <w:rFonts w:ascii="Arial" w:hAnsi="Arial" w:cs="Arial"/>
               </w:rPr>
               <w:t>2.31</w:t>
+            </w:r>
+          </w:p>
+        </w:tc>
+        <w:tc>
+          <w:tcPr>
+            <w:tcW w:w="664" w:type="pct"/>
+          </w:tcPr>
+          <w:p>
+            <w:pPr>
+              <w:pStyle w:val="Compact"/>
+              <w:rPr>
+                <w:rFonts w:ascii="Arial" w:hAnsi="Arial" w:cs="Arial"/>
+              </w:rPr>
+            </w:pPr>
+            <w:r>
+              <w:rPr>
+                <w:rFonts w:ascii="Arial" w:hAnsi="Arial" w:cs="Arial"/>
+              </w:rPr>
+              <w:t>Very High</w:t>
             </w:r>
           </w:p>
         </w:tc>
@@ -827,44 +865,26 @@
       <w:tr>
         <w:tc>
           <w:tcPr>
-            <w:tcW w:w="1118" w:type="pct"/>
-          </w:tcPr>
-          <w:p>
-            <w:pPr>
-              <w:pStyle w:val="Compact"/>
-              <w:rPr>
-                <w:rFonts w:ascii="Arial" w:hAnsi="Arial" w:cs="Arial"/>
-              </w:rPr>
-            </w:pPr>
-            <w:r>
-              <w:rPr>
-                <w:rFonts w:ascii="Arial" w:hAnsi="Arial" w:cs="Arial"/>
-              </w:rPr>
-              <w:t>I</w:t>
-            </w:r>
-            <w:r>
-              <w:rPr>
-                <w:rFonts w:ascii="Arial" w:hAnsi="Arial" w:cs="Arial"/>
-              </w:rPr>
-              <w:t>tem</w:t>
-            </w:r>
-            <w:r>
-              <w:rPr>
-                <w:rFonts w:ascii="Arial" w:hAnsi="Arial" w:cs="Arial"/>
-              </w:rPr>
-              <w:t xml:space="preserve"> </w:t>
-            </w:r>
-            <w:r>
-              <w:rPr>
-                <w:rFonts w:ascii="Arial" w:hAnsi="Arial" w:cs="Arial"/>
-              </w:rPr>
-              <w:t>10</w:t>
-            </w:r>
-          </w:p>
-        </w:tc>
-        <w:tc>
-          <w:tcPr>
-            <w:tcW w:w="811" w:type="pct"/>
+            <w:tcW w:w="971" w:type="pct"/>
+          </w:tcPr>
+          <w:p>
+            <w:pPr>
+              <w:pStyle w:val="Compact"/>
+              <w:rPr>
+                <w:rFonts w:ascii="Arial" w:hAnsi="Arial" w:cs="Arial"/>
+              </w:rPr>
+            </w:pPr>
+            <w:r>
+              <w:rPr>
+                <w:rFonts w:ascii="Arial" w:hAnsi="Arial" w:cs="Arial"/>
+              </w:rPr>
+              <w:t>Item 10</w:t>
+            </w:r>
+          </w:p>
+        </w:tc>
+        <w:tc>
+          <w:tcPr>
+            <w:tcW w:w="703" w:type="pct"/>
           </w:tcPr>
           <w:p>
             <w:pPr>
@@ -883,7 +903,7 @@
         </w:tc>
         <w:tc>
           <w:tcPr>
-            <w:tcW w:w="768" w:type="pct"/>
+            <w:tcW w:w="666" w:type="pct"/>
           </w:tcPr>
           <w:p>
             <w:pPr>
@@ -902,7 +922,7 @@
         </w:tc>
         <w:tc>
           <w:tcPr>
-            <w:tcW w:w="768" w:type="pct"/>
+            <w:tcW w:w="666" w:type="pct"/>
           </w:tcPr>
           <w:p>
             <w:pPr>
@@ -921,7 +941,7 @@
         </w:tc>
         <w:tc>
           <w:tcPr>
-            <w:tcW w:w="768" w:type="pct"/>
+            <w:tcW w:w="666" w:type="pct"/>
           </w:tcPr>
           <w:p>
             <w:pPr>
@@ -940,7 +960,7 @@
         </w:tc>
         <w:tc>
           <w:tcPr>
-            <w:tcW w:w="767" w:type="pct"/>
+            <w:tcW w:w="665" w:type="pct"/>
           </w:tcPr>
           <w:p>
             <w:pPr>
@@ -954,6 +974,25 @@
                 <w:rFonts w:ascii="Arial" w:hAnsi="Arial" w:cs="Arial"/>
               </w:rPr>
               <w:t>2.00</w:t>
+            </w:r>
+          </w:p>
+        </w:tc>
+        <w:tc>
+          <w:tcPr>
+            <w:tcW w:w="664" w:type="pct"/>
+          </w:tcPr>
+          <w:p>
+            <w:pPr>
+              <w:pStyle w:val="Compact"/>
+              <w:rPr>
+                <w:rFonts w:ascii="Arial" w:hAnsi="Arial" w:cs="Arial"/>
+              </w:rPr>
+            </w:pPr>
+            <w:r>
+              <w:rPr>
+                <w:rFonts w:ascii="Arial" w:hAnsi="Arial" w:cs="Arial"/>
+              </w:rPr>
+              <w:t>Very High</w:t>
             </w:r>
           </w:p>
         </w:tc>
@@ -961,44 +1000,26 @@
       <w:tr>
         <w:tc>
           <w:tcPr>
-            <w:tcW w:w="1118" w:type="pct"/>
-          </w:tcPr>
-          <w:p>
-            <w:pPr>
-              <w:pStyle w:val="Compact"/>
-              <w:rPr>
-                <w:rFonts w:ascii="Arial" w:hAnsi="Arial" w:cs="Arial"/>
-              </w:rPr>
-            </w:pPr>
-            <w:r>
-              <w:rPr>
-                <w:rFonts w:ascii="Arial" w:hAnsi="Arial" w:cs="Arial"/>
-              </w:rPr>
-              <w:t>I</w:t>
-            </w:r>
-            <w:r>
-              <w:rPr>
-                <w:rFonts w:ascii="Arial" w:hAnsi="Arial" w:cs="Arial"/>
-              </w:rPr>
-              <w:t>tem</w:t>
-            </w:r>
-            <w:r>
-              <w:rPr>
-                <w:rFonts w:ascii="Arial" w:hAnsi="Arial" w:cs="Arial"/>
-              </w:rPr>
-              <w:t xml:space="preserve"> </w:t>
-            </w:r>
-            <w:r>
-              <w:rPr>
-                <w:rFonts w:ascii="Arial" w:hAnsi="Arial" w:cs="Arial"/>
-              </w:rPr>
-              <w:t>12</w:t>
-            </w:r>
-          </w:p>
-        </w:tc>
-        <w:tc>
-          <w:tcPr>
-            <w:tcW w:w="811" w:type="pct"/>
+            <w:tcW w:w="971" w:type="pct"/>
+          </w:tcPr>
+          <w:p>
+            <w:pPr>
+              <w:pStyle w:val="Compact"/>
+              <w:rPr>
+                <w:rFonts w:ascii="Arial" w:hAnsi="Arial" w:cs="Arial"/>
+              </w:rPr>
+            </w:pPr>
+            <w:r>
+              <w:rPr>
+                <w:rFonts w:ascii="Arial" w:hAnsi="Arial" w:cs="Arial"/>
+              </w:rPr>
+              <w:t>Item 12</w:t>
+            </w:r>
+          </w:p>
+        </w:tc>
+        <w:tc>
+          <w:tcPr>
+            <w:tcW w:w="703" w:type="pct"/>
           </w:tcPr>
           <w:p>
             <w:pPr>
@@ -1017,7 +1038,7 @@
         </w:tc>
         <w:tc>
           <w:tcPr>
-            <w:tcW w:w="768" w:type="pct"/>
+            <w:tcW w:w="666" w:type="pct"/>
           </w:tcPr>
           <w:p>
             <w:pPr>
@@ -1036,7 +1057,7 @@
         </w:tc>
         <w:tc>
           <w:tcPr>
-            <w:tcW w:w="768" w:type="pct"/>
+            <w:tcW w:w="666" w:type="pct"/>
           </w:tcPr>
           <w:p>
             <w:pPr>
@@ -1055,7 +1076,7 @@
         </w:tc>
         <w:tc>
           <w:tcPr>
-            <w:tcW w:w="768" w:type="pct"/>
+            <w:tcW w:w="666" w:type="pct"/>
           </w:tcPr>
           <w:p>
             <w:pPr>
@@ -1074,7 +1095,7 @@
         </w:tc>
         <w:tc>
           <w:tcPr>
-            <w:tcW w:w="767" w:type="pct"/>
+            <w:tcW w:w="665" w:type="pct"/>
           </w:tcPr>
           <w:p>
             <w:pPr>
@@ -1088,6 +1109,25 @@
                 <w:rFonts w:ascii="Arial" w:hAnsi="Arial" w:cs="Arial"/>
               </w:rPr>
               <w:t>2.11</w:t>
+            </w:r>
+          </w:p>
+        </w:tc>
+        <w:tc>
+          <w:tcPr>
+            <w:tcW w:w="664" w:type="pct"/>
+          </w:tcPr>
+          <w:p>
+            <w:pPr>
+              <w:pStyle w:val="Compact"/>
+              <w:rPr>
+                <w:rFonts w:ascii="Arial" w:hAnsi="Arial" w:cs="Arial"/>
+              </w:rPr>
+            </w:pPr>
+            <w:r>
+              <w:rPr>
+                <w:rFonts w:ascii="Arial" w:hAnsi="Arial" w:cs="Arial"/>
+              </w:rPr>
+              <w:t>Very High</w:t>
             </w:r>
           </w:p>
         </w:tc>
@@ -1095,44 +1135,26 @@
       <w:tr>
         <w:tc>
           <w:tcPr>
-            <w:tcW w:w="1118" w:type="pct"/>
-          </w:tcPr>
-          <w:p>
-            <w:pPr>
-              <w:pStyle w:val="Compact"/>
-              <w:rPr>
-                <w:rFonts w:ascii="Arial" w:hAnsi="Arial" w:cs="Arial"/>
-              </w:rPr>
-            </w:pPr>
-            <w:r>
-              <w:rPr>
-                <w:rFonts w:ascii="Arial" w:hAnsi="Arial" w:cs="Arial"/>
-              </w:rPr>
-              <w:t>I</w:t>
-            </w:r>
-            <w:r>
-              <w:rPr>
-                <w:rFonts w:ascii="Arial" w:hAnsi="Arial" w:cs="Arial"/>
-              </w:rPr>
-              <w:t>tem</w:t>
-            </w:r>
-            <w:r>
-              <w:rPr>
-                <w:rFonts w:ascii="Arial" w:hAnsi="Arial" w:cs="Arial"/>
-              </w:rPr>
-              <w:t xml:space="preserve"> </w:t>
-            </w:r>
-            <w:r>
-              <w:rPr>
-                <w:rFonts w:ascii="Arial" w:hAnsi="Arial" w:cs="Arial"/>
-              </w:rPr>
-              <w:t>07</w:t>
-            </w:r>
-          </w:p>
-        </w:tc>
-        <w:tc>
-          <w:tcPr>
-            <w:tcW w:w="811" w:type="pct"/>
+            <w:tcW w:w="971" w:type="pct"/>
+          </w:tcPr>
+          <w:p>
+            <w:pPr>
+              <w:pStyle w:val="Compact"/>
+              <w:rPr>
+                <w:rFonts w:ascii="Arial" w:hAnsi="Arial" w:cs="Arial"/>
+              </w:rPr>
+            </w:pPr>
+            <w:r>
+              <w:rPr>
+                <w:rFonts w:ascii="Arial" w:hAnsi="Arial" w:cs="Arial"/>
+              </w:rPr>
+              <w:t>Item 07</w:t>
+            </w:r>
+          </w:p>
+        </w:tc>
+        <w:tc>
+          <w:tcPr>
+            <w:tcW w:w="703" w:type="pct"/>
           </w:tcPr>
           <w:p>
             <w:pPr>
@@ -1151,7 +1173,7 @@
         </w:tc>
         <w:tc>
           <w:tcPr>
-            <w:tcW w:w="768" w:type="pct"/>
+            <w:tcW w:w="666" w:type="pct"/>
           </w:tcPr>
           <w:p>
             <w:pPr>
@@ -1170,7 +1192,7 @@
         </w:tc>
         <w:tc>
           <w:tcPr>
-            <w:tcW w:w="768" w:type="pct"/>
+            <w:tcW w:w="666" w:type="pct"/>
           </w:tcPr>
           <w:p>
             <w:pPr>
@@ -1189,7 +1211,7 @@
         </w:tc>
         <w:tc>
           <w:tcPr>
-            <w:tcW w:w="768" w:type="pct"/>
+            <w:tcW w:w="666" w:type="pct"/>
           </w:tcPr>
           <w:p>
             <w:pPr>
@@ -1208,7 +1230,7 @@
         </w:tc>
         <w:tc>
           <w:tcPr>
-            <w:tcW w:w="767" w:type="pct"/>
+            <w:tcW w:w="665" w:type="pct"/>
           </w:tcPr>
           <w:p>
             <w:pPr>
@@ -1222,6 +1244,25 @@
                 <w:rFonts w:ascii="Arial" w:hAnsi="Arial" w:cs="Arial"/>
               </w:rPr>
               <w:t>2.97</w:t>
+            </w:r>
+          </w:p>
+        </w:tc>
+        <w:tc>
+          <w:tcPr>
+            <w:tcW w:w="664" w:type="pct"/>
+          </w:tcPr>
+          <w:p>
+            <w:pPr>
+              <w:pStyle w:val="Compact"/>
+              <w:rPr>
+                <w:rFonts w:ascii="Arial" w:hAnsi="Arial" w:cs="Arial"/>
+              </w:rPr>
+            </w:pPr>
+            <w:r>
+              <w:rPr>
+                <w:rFonts w:ascii="Arial" w:hAnsi="Arial" w:cs="Arial"/>
+              </w:rPr>
+              <w:t>Moderate</w:t>
             </w:r>
           </w:p>
         </w:tc>
@@ -1229,44 +1270,26 @@
       <w:tr>
         <w:tc>
           <w:tcPr>
-            <w:tcW w:w="1118" w:type="pct"/>
-          </w:tcPr>
-          <w:p>
-            <w:pPr>
-              <w:pStyle w:val="Compact"/>
-              <w:rPr>
-                <w:rFonts w:ascii="Arial" w:hAnsi="Arial" w:cs="Arial"/>
-              </w:rPr>
-            </w:pPr>
-            <w:r>
-              <w:rPr>
-                <w:rFonts w:ascii="Arial" w:hAnsi="Arial" w:cs="Arial"/>
-              </w:rPr>
-              <w:t>I</w:t>
-            </w:r>
-            <w:r>
-              <w:rPr>
-                <w:rFonts w:ascii="Arial" w:hAnsi="Arial" w:cs="Arial"/>
-              </w:rPr>
-              <w:t>tem</w:t>
-            </w:r>
-            <w:r>
-              <w:rPr>
-                <w:rFonts w:ascii="Arial" w:hAnsi="Arial" w:cs="Arial"/>
-              </w:rPr>
-              <w:t xml:space="preserve"> </w:t>
-            </w:r>
-            <w:r>
-              <w:rPr>
-                <w:rFonts w:ascii="Arial" w:hAnsi="Arial" w:cs="Arial"/>
-              </w:rPr>
-              <w:t>08</w:t>
-            </w:r>
-          </w:p>
-        </w:tc>
-        <w:tc>
-          <w:tcPr>
-            <w:tcW w:w="811" w:type="pct"/>
+            <w:tcW w:w="971" w:type="pct"/>
+          </w:tcPr>
+          <w:p>
+            <w:pPr>
+              <w:pStyle w:val="Compact"/>
+              <w:rPr>
+                <w:rFonts w:ascii="Arial" w:hAnsi="Arial" w:cs="Arial"/>
+              </w:rPr>
+            </w:pPr>
+            <w:r>
+              <w:rPr>
+                <w:rFonts w:ascii="Arial" w:hAnsi="Arial" w:cs="Arial"/>
+              </w:rPr>
+              <w:t>Item 08</w:t>
+            </w:r>
+          </w:p>
+        </w:tc>
+        <w:tc>
+          <w:tcPr>
+            <w:tcW w:w="703" w:type="pct"/>
           </w:tcPr>
           <w:p>
             <w:pPr>
@@ -1285,7 +1308,7 @@
         </w:tc>
         <w:tc>
           <w:tcPr>
-            <w:tcW w:w="768" w:type="pct"/>
+            <w:tcW w:w="666" w:type="pct"/>
           </w:tcPr>
           <w:p>
             <w:pPr>
@@ -1304,7 +1327,7 @@
         </w:tc>
         <w:tc>
           <w:tcPr>
-            <w:tcW w:w="768" w:type="pct"/>
+            <w:tcW w:w="666" w:type="pct"/>
           </w:tcPr>
           <w:p>
             <w:pPr>
@@ -1323,7 +1346,7 @@
         </w:tc>
         <w:tc>
           <w:tcPr>
-            <w:tcW w:w="768" w:type="pct"/>
+            <w:tcW w:w="666" w:type="pct"/>
           </w:tcPr>
           <w:p>
             <w:pPr>
@@ -1342,7 +1365,7 @@
         </w:tc>
         <w:tc>
           <w:tcPr>
-            <w:tcW w:w="767" w:type="pct"/>
+            <w:tcW w:w="665" w:type="pct"/>
           </w:tcPr>
           <w:p>
             <w:pPr>
@@ -1356,6 +1379,25 @@
                 <w:rFonts w:ascii="Arial" w:hAnsi="Arial" w:cs="Arial"/>
               </w:rPr>
               <w:t>1.91</w:t>
+            </w:r>
+          </w:p>
+        </w:tc>
+        <w:tc>
+          <w:tcPr>
+            <w:tcW w:w="664" w:type="pct"/>
+          </w:tcPr>
+          <w:p>
+            <w:pPr>
+              <w:pStyle w:val="Compact"/>
+              <w:rPr>
+                <w:rFonts w:ascii="Arial" w:hAnsi="Arial" w:cs="Arial"/>
+              </w:rPr>
+            </w:pPr>
+            <w:r>
+              <w:rPr>
+                <w:rFonts w:ascii="Arial" w:hAnsi="Arial" w:cs="Arial"/>
+              </w:rPr>
+              <w:t>Moderate</w:t>
             </w:r>
           </w:p>
         </w:tc>
@@ -1363,44 +1405,26 @@
       <w:tr>
         <w:tc>
           <w:tcPr>
-            <w:tcW w:w="1118" w:type="pct"/>
-          </w:tcPr>
-          <w:p>
-            <w:pPr>
-              <w:pStyle w:val="Compact"/>
-              <w:rPr>
-                <w:rFonts w:ascii="Arial" w:hAnsi="Arial" w:cs="Arial"/>
-              </w:rPr>
-            </w:pPr>
-            <w:r>
-              <w:rPr>
-                <w:rFonts w:ascii="Arial" w:hAnsi="Arial" w:cs="Arial"/>
-              </w:rPr>
-              <w:t>I</w:t>
-            </w:r>
-            <w:r>
-              <w:rPr>
-                <w:rFonts w:ascii="Arial" w:hAnsi="Arial" w:cs="Arial"/>
-              </w:rPr>
-              <w:t>tem</w:t>
-            </w:r>
-            <w:r>
-              <w:rPr>
-                <w:rFonts w:ascii="Arial" w:hAnsi="Arial" w:cs="Arial"/>
-              </w:rPr>
-              <w:t xml:space="preserve"> </w:t>
-            </w:r>
-            <w:r>
-              <w:rPr>
-                <w:rFonts w:ascii="Arial" w:hAnsi="Arial" w:cs="Arial"/>
-              </w:rPr>
-              <w:t>09</w:t>
-            </w:r>
-          </w:p>
-        </w:tc>
-        <w:tc>
-          <w:tcPr>
-            <w:tcW w:w="811" w:type="pct"/>
+            <w:tcW w:w="971" w:type="pct"/>
+          </w:tcPr>
+          <w:p>
+            <w:pPr>
+              <w:pStyle w:val="Compact"/>
+              <w:rPr>
+                <w:rFonts w:ascii="Arial" w:hAnsi="Arial" w:cs="Arial"/>
+              </w:rPr>
+            </w:pPr>
+            <w:r>
+              <w:rPr>
+                <w:rFonts w:ascii="Arial" w:hAnsi="Arial" w:cs="Arial"/>
+              </w:rPr>
+              <w:t>Item 09</w:t>
+            </w:r>
+          </w:p>
+        </w:tc>
+        <w:tc>
+          <w:tcPr>
+            <w:tcW w:w="703" w:type="pct"/>
           </w:tcPr>
           <w:p>
             <w:pPr>
@@ -1419,7 +1443,7 @@
         </w:tc>
         <w:tc>
           <w:tcPr>
-            <w:tcW w:w="768" w:type="pct"/>
+            <w:tcW w:w="666" w:type="pct"/>
           </w:tcPr>
           <w:p>
             <w:pPr>
@@ -1438,7 +1462,7 @@
         </w:tc>
         <w:tc>
           <w:tcPr>
-            <w:tcW w:w="768" w:type="pct"/>
+            <w:tcW w:w="666" w:type="pct"/>
           </w:tcPr>
           <w:p>
             <w:pPr>
@@ -1457,7 +1481,7 @@
         </w:tc>
         <w:tc>
           <w:tcPr>
-            <w:tcW w:w="768" w:type="pct"/>
+            <w:tcW w:w="666" w:type="pct"/>
           </w:tcPr>
           <w:p>
             <w:pPr>
@@ -1476,7 +1500,7 @@
         </w:tc>
         <w:tc>
           <w:tcPr>
-            <w:tcW w:w="767" w:type="pct"/>
+            <w:tcW w:w="665" w:type="pct"/>
           </w:tcPr>
           <w:p>
             <w:pPr>
@@ -1490,6 +1514,25 @@
                 <w:rFonts w:ascii="Arial" w:hAnsi="Arial" w:cs="Arial"/>
               </w:rPr>
               <w:t>3.49</w:t>
+            </w:r>
+          </w:p>
+        </w:tc>
+        <w:tc>
+          <w:tcPr>
+            <w:tcW w:w="664" w:type="pct"/>
+          </w:tcPr>
+          <w:p>
+            <w:pPr>
+              <w:pStyle w:val="Compact"/>
+              <w:rPr>
+                <w:rFonts w:ascii="Arial" w:hAnsi="Arial" w:cs="Arial"/>
+              </w:rPr>
+            </w:pPr>
+            <w:r>
+              <w:rPr>
+                <w:rFonts w:ascii="Arial" w:hAnsi="Arial" w:cs="Arial"/>
+              </w:rPr>
+              <w:t>Moderate</w:t>
             </w:r>
           </w:p>
         </w:tc>
@@ -1497,7 +1540,7 @@
       <w:tr>
         <w:tc>
           <w:tcPr>
-            <w:tcW w:w="5000" w:type="pct"/>
+            <w:tcW w:w="4336" w:type="pct"/>
             <w:gridSpan w:val="6"/>
           </w:tcPr>
           <w:p>
@@ -1519,48 +1562,45 @@
             </w:r>
           </w:p>
         </w:tc>
+        <w:tc>
+          <w:tcPr>
+            <w:tcW w:w="664" w:type="pct"/>
+          </w:tcPr>
+          <w:p>
+            <w:pPr>
+              <w:pStyle w:val="Compact"/>
+              <w:rPr>
+                <w:rFonts w:ascii="Arial" w:hAnsi="Arial" w:cs="Arial"/>
+                <w:b/>
+                <w:bCs/>
+              </w:rPr>
+            </w:pPr>
+          </w:p>
+        </w:tc>
       </w:tr>
       <w:tr>
         <w:tc>
           <w:tcPr>
-            <w:tcW w:w="1118" w:type="pct"/>
-          </w:tcPr>
-          <w:p>
-            <w:pPr>
-              <w:pStyle w:val="Compact"/>
-              <w:rPr>
-                <w:rFonts w:ascii="Arial" w:hAnsi="Arial" w:cs="Arial"/>
-              </w:rPr>
-            </w:pPr>
-            <w:r>
-              <w:rPr>
-                <w:rFonts w:ascii="Arial" w:hAnsi="Arial" w:cs="Arial"/>
-              </w:rPr>
-              <w:t>I</w:t>
-            </w:r>
-            <w:r>
-              <w:rPr>
-                <w:rFonts w:ascii="Arial" w:hAnsi="Arial" w:cs="Arial"/>
-              </w:rPr>
-              <w:t>tem</w:t>
-            </w:r>
-            <w:r>
-              <w:rPr>
-                <w:rFonts w:ascii="Arial" w:hAnsi="Arial" w:cs="Arial"/>
-              </w:rPr>
-              <w:t xml:space="preserve"> </w:t>
-            </w:r>
-            <w:r>
-              <w:rPr>
-                <w:rFonts w:ascii="Arial" w:hAnsi="Arial" w:cs="Arial"/>
-              </w:rPr>
-              <w:t>27</w:t>
-            </w:r>
-          </w:p>
-        </w:tc>
-        <w:tc>
-          <w:tcPr>
-            <w:tcW w:w="811" w:type="pct"/>
+            <w:tcW w:w="971" w:type="pct"/>
+          </w:tcPr>
+          <w:p>
+            <w:pPr>
+              <w:pStyle w:val="Compact"/>
+              <w:rPr>
+                <w:rFonts w:ascii="Arial" w:hAnsi="Arial" w:cs="Arial"/>
+              </w:rPr>
+            </w:pPr>
+            <w:r>
+              <w:rPr>
+                <w:rFonts w:ascii="Arial" w:hAnsi="Arial" w:cs="Arial"/>
+              </w:rPr>
+              <w:t>Item 27</w:t>
+            </w:r>
+          </w:p>
+        </w:tc>
+        <w:tc>
+          <w:tcPr>
+            <w:tcW w:w="703" w:type="pct"/>
           </w:tcPr>
           <w:p>
             <w:pPr>
@@ -1579,7 +1619,7 @@
         </w:tc>
         <w:tc>
           <w:tcPr>
-            <w:tcW w:w="768" w:type="pct"/>
+            <w:tcW w:w="666" w:type="pct"/>
           </w:tcPr>
           <w:p>
             <w:pPr>
@@ -1598,7 +1638,7 @@
         </w:tc>
         <w:tc>
           <w:tcPr>
-            <w:tcW w:w="768" w:type="pct"/>
+            <w:tcW w:w="666" w:type="pct"/>
           </w:tcPr>
           <w:p>
             <w:pPr>
@@ -1617,7 +1657,7 @@
         </w:tc>
         <w:tc>
           <w:tcPr>
-            <w:tcW w:w="768" w:type="pct"/>
+            <w:tcW w:w="666" w:type="pct"/>
           </w:tcPr>
           <w:p>
             <w:pPr>
@@ -1636,7 +1676,7 @@
         </w:tc>
         <w:tc>
           <w:tcPr>
-            <w:tcW w:w="767" w:type="pct"/>
+            <w:tcW w:w="665" w:type="pct"/>
           </w:tcPr>
           <w:p>
             <w:pPr>
@@ -1650,6 +1690,25 @@
                 <w:rFonts w:ascii="Arial" w:hAnsi="Arial" w:cs="Arial"/>
               </w:rPr>
               <w:t>0.30</w:t>
+            </w:r>
+          </w:p>
+        </w:tc>
+        <w:tc>
+          <w:tcPr>
+            <w:tcW w:w="664" w:type="pct"/>
+          </w:tcPr>
+          <w:p>
+            <w:pPr>
+              <w:pStyle w:val="Compact"/>
+              <w:rPr>
+                <w:rFonts w:ascii="Arial" w:hAnsi="Arial" w:cs="Arial"/>
+              </w:rPr>
+            </w:pPr>
+            <w:r>
+              <w:rPr>
+                <w:rFonts w:ascii="Arial" w:hAnsi="Arial" w:cs="Arial"/>
+              </w:rPr>
+              <w:t>Very High</w:t>
             </w:r>
           </w:p>
         </w:tc>
@@ -1657,44 +1716,26 @@
       <w:tr>
         <w:tc>
           <w:tcPr>
-            <w:tcW w:w="1118" w:type="pct"/>
-          </w:tcPr>
-          <w:p>
-            <w:pPr>
-              <w:pStyle w:val="Compact"/>
-              <w:rPr>
-                <w:rFonts w:ascii="Arial" w:hAnsi="Arial" w:cs="Arial"/>
-              </w:rPr>
-            </w:pPr>
-            <w:r>
-              <w:rPr>
-                <w:rFonts w:ascii="Arial" w:hAnsi="Arial" w:cs="Arial"/>
-              </w:rPr>
-              <w:t>I</w:t>
-            </w:r>
-            <w:r>
-              <w:rPr>
-                <w:rFonts w:ascii="Arial" w:hAnsi="Arial" w:cs="Arial"/>
-              </w:rPr>
-              <w:t>tem</w:t>
-            </w:r>
-            <w:r>
-              <w:rPr>
-                <w:rFonts w:ascii="Arial" w:hAnsi="Arial" w:cs="Arial"/>
-              </w:rPr>
-              <w:t xml:space="preserve"> </w:t>
-            </w:r>
-            <w:r>
-              <w:rPr>
-                <w:rFonts w:ascii="Arial" w:hAnsi="Arial" w:cs="Arial"/>
-              </w:rPr>
-              <w:t>03</w:t>
-            </w:r>
-          </w:p>
-        </w:tc>
-        <w:tc>
-          <w:tcPr>
-            <w:tcW w:w="811" w:type="pct"/>
+            <w:tcW w:w="971" w:type="pct"/>
+          </w:tcPr>
+          <w:p>
+            <w:pPr>
+              <w:pStyle w:val="Compact"/>
+              <w:rPr>
+                <w:rFonts w:ascii="Arial" w:hAnsi="Arial" w:cs="Arial"/>
+              </w:rPr>
+            </w:pPr>
+            <w:r>
+              <w:rPr>
+                <w:rFonts w:ascii="Arial" w:hAnsi="Arial" w:cs="Arial"/>
+              </w:rPr>
+              <w:t>Item 03</w:t>
+            </w:r>
+          </w:p>
+        </w:tc>
+        <w:tc>
+          <w:tcPr>
+            <w:tcW w:w="703" w:type="pct"/>
           </w:tcPr>
           <w:p>
             <w:pPr>
@@ -1713,7 +1754,7 @@
         </w:tc>
         <w:tc>
           <w:tcPr>
-            <w:tcW w:w="768" w:type="pct"/>
+            <w:tcW w:w="666" w:type="pct"/>
           </w:tcPr>
           <w:p>
             <w:pPr>
@@ -1732,7 +1773,7 @@
         </w:tc>
         <w:tc>
           <w:tcPr>
-            <w:tcW w:w="768" w:type="pct"/>
+            <w:tcW w:w="666" w:type="pct"/>
           </w:tcPr>
           <w:p>
             <w:pPr>
@@ -1751,7 +1792,7 @@
         </w:tc>
         <w:tc>
           <w:tcPr>
-            <w:tcW w:w="768" w:type="pct"/>
+            <w:tcW w:w="666" w:type="pct"/>
           </w:tcPr>
           <w:p>
             <w:pPr>
@@ -1770,7 +1811,7 @@
         </w:tc>
         <w:tc>
           <w:tcPr>
-            <w:tcW w:w="767" w:type="pct"/>
+            <w:tcW w:w="665" w:type="pct"/>
           </w:tcPr>
           <w:p>
             <w:pPr>
@@ -1784,6 +1825,25 @@
                 <w:rFonts w:ascii="Arial" w:hAnsi="Arial" w:cs="Arial"/>
               </w:rPr>
               <w:t>0.66</w:t>
+            </w:r>
+          </w:p>
+        </w:tc>
+        <w:tc>
+          <w:tcPr>
+            <w:tcW w:w="664" w:type="pct"/>
+          </w:tcPr>
+          <w:p>
+            <w:pPr>
+              <w:pStyle w:val="Compact"/>
+              <w:rPr>
+                <w:rFonts w:ascii="Arial" w:hAnsi="Arial" w:cs="Arial"/>
+              </w:rPr>
+            </w:pPr>
+            <w:r>
+              <w:rPr>
+                <w:rFonts w:ascii="Arial" w:hAnsi="Arial" w:cs="Arial"/>
+              </w:rPr>
+              <w:t>Very High</w:t>
             </w:r>
           </w:p>
         </w:tc>
@@ -1791,44 +1851,26 @@
       <w:tr>
         <w:tc>
           <w:tcPr>
-            <w:tcW w:w="1118" w:type="pct"/>
-          </w:tcPr>
-          <w:p>
-            <w:pPr>
-              <w:pStyle w:val="Compact"/>
-              <w:rPr>
-                <w:rFonts w:ascii="Arial" w:hAnsi="Arial" w:cs="Arial"/>
-              </w:rPr>
-            </w:pPr>
-            <w:r>
-              <w:rPr>
-                <w:rFonts w:ascii="Arial" w:hAnsi="Arial" w:cs="Arial"/>
-              </w:rPr>
-              <w:t>I</w:t>
-            </w:r>
-            <w:r>
-              <w:rPr>
-                <w:rFonts w:ascii="Arial" w:hAnsi="Arial" w:cs="Arial"/>
-              </w:rPr>
-              <w:t>tem</w:t>
-            </w:r>
-            <w:r>
-              <w:rPr>
-                <w:rFonts w:ascii="Arial" w:hAnsi="Arial" w:cs="Arial"/>
-              </w:rPr>
-              <w:t xml:space="preserve"> </w:t>
-            </w:r>
-            <w:r>
-              <w:rPr>
-                <w:rFonts w:ascii="Arial" w:hAnsi="Arial" w:cs="Arial"/>
-              </w:rPr>
-              <w:t>40</w:t>
-            </w:r>
-          </w:p>
-        </w:tc>
-        <w:tc>
-          <w:tcPr>
-            <w:tcW w:w="811" w:type="pct"/>
+            <w:tcW w:w="971" w:type="pct"/>
+          </w:tcPr>
+          <w:p>
+            <w:pPr>
+              <w:pStyle w:val="Compact"/>
+              <w:rPr>
+                <w:rFonts w:ascii="Arial" w:hAnsi="Arial" w:cs="Arial"/>
+              </w:rPr>
+            </w:pPr>
+            <w:r>
+              <w:rPr>
+                <w:rFonts w:ascii="Arial" w:hAnsi="Arial" w:cs="Arial"/>
+              </w:rPr>
+              <w:t>Item 40</w:t>
+            </w:r>
+          </w:p>
+        </w:tc>
+        <w:tc>
+          <w:tcPr>
+            <w:tcW w:w="703" w:type="pct"/>
           </w:tcPr>
           <w:p>
             <w:pPr>
@@ -1847,7 +1889,7 @@
         </w:tc>
         <w:tc>
           <w:tcPr>
-            <w:tcW w:w="768" w:type="pct"/>
+            <w:tcW w:w="666" w:type="pct"/>
           </w:tcPr>
           <w:p>
             <w:pPr>
@@ -1866,7 +1908,7 @@
         </w:tc>
         <w:tc>
           <w:tcPr>
-            <w:tcW w:w="768" w:type="pct"/>
+            <w:tcW w:w="666" w:type="pct"/>
           </w:tcPr>
           <w:p>
             <w:pPr>
@@ -1885,7 +1927,7 @@
         </w:tc>
         <w:tc>
           <w:tcPr>
-            <w:tcW w:w="768" w:type="pct"/>
+            <w:tcW w:w="666" w:type="pct"/>
           </w:tcPr>
           <w:p>
             <w:pPr>
@@ -1904,7 +1946,7 @@
         </w:tc>
         <w:tc>
           <w:tcPr>
-            <w:tcW w:w="767" w:type="pct"/>
+            <w:tcW w:w="665" w:type="pct"/>
           </w:tcPr>
           <w:p>
             <w:pPr>
@@ -1918,6 +1960,25 @@
                 <w:rFonts w:ascii="Arial" w:hAnsi="Arial" w:cs="Arial"/>
               </w:rPr>
               <w:t>2.22</w:t>
+            </w:r>
+          </w:p>
+        </w:tc>
+        <w:tc>
+          <w:tcPr>
+            <w:tcW w:w="664" w:type="pct"/>
+          </w:tcPr>
+          <w:p>
+            <w:pPr>
+              <w:pStyle w:val="Compact"/>
+              <w:rPr>
+                <w:rFonts w:ascii="Arial" w:hAnsi="Arial" w:cs="Arial"/>
+              </w:rPr>
+            </w:pPr>
+            <w:r>
+              <w:rPr>
+                <w:rFonts w:ascii="Arial" w:hAnsi="Arial" w:cs="Arial"/>
+              </w:rPr>
+              <w:t>High</w:t>
             </w:r>
           </w:p>
         </w:tc>
@@ -1925,44 +1986,26 @@
       <w:tr>
         <w:tc>
           <w:tcPr>
-            <w:tcW w:w="1118" w:type="pct"/>
-          </w:tcPr>
-          <w:p>
-            <w:pPr>
-              <w:pStyle w:val="Compact"/>
-              <w:rPr>
-                <w:rFonts w:ascii="Arial" w:hAnsi="Arial" w:cs="Arial"/>
-              </w:rPr>
-            </w:pPr>
-            <w:r>
-              <w:rPr>
-                <w:rFonts w:ascii="Arial" w:hAnsi="Arial" w:cs="Arial"/>
-              </w:rPr>
-              <w:t>I</w:t>
-            </w:r>
-            <w:r>
-              <w:rPr>
-                <w:rFonts w:ascii="Arial" w:hAnsi="Arial" w:cs="Arial"/>
-              </w:rPr>
-              <w:t>tem</w:t>
-            </w:r>
-            <w:r>
-              <w:rPr>
-                <w:rFonts w:ascii="Arial" w:hAnsi="Arial" w:cs="Arial"/>
-              </w:rPr>
-              <w:t xml:space="preserve"> </w:t>
-            </w:r>
-            <w:r>
-              <w:rPr>
-                <w:rFonts w:ascii="Arial" w:hAnsi="Arial" w:cs="Arial"/>
-              </w:rPr>
-              <w:t>30</w:t>
-            </w:r>
-          </w:p>
-        </w:tc>
-        <w:tc>
-          <w:tcPr>
-            <w:tcW w:w="811" w:type="pct"/>
+            <w:tcW w:w="971" w:type="pct"/>
+          </w:tcPr>
+          <w:p>
+            <w:pPr>
+              <w:pStyle w:val="Compact"/>
+              <w:rPr>
+                <w:rFonts w:ascii="Arial" w:hAnsi="Arial" w:cs="Arial"/>
+              </w:rPr>
+            </w:pPr>
+            <w:r>
+              <w:rPr>
+                <w:rFonts w:ascii="Arial" w:hAnsi="Arial" w:cs="Arial"/>
+              </w:rPr>
+              <w:t>Item 30</w:t>
+            </w:r>
+          </w:p>
+        </w:tc>
+        <w:tc>
+          <w:tcPr>
+            <w:tcW w:w="703" w:type="pct"/>
           </w:tcPr>
           <w:p>
             <w:pPr>
@@ -1981,7 +2024,7 @@
         </w:tc>
         <w:tc>
           <w:tcPr>
-            <w:tcW w:w="768" w:type="pct"/>
+            <w:tcW w:w="666" w:type="pct"/>
           </w:tcPr>
           <w:p>
             <w:pPr>
@@ -2000,7 +2043,7 @@
         </w:tc>
         <w:tc>
           <w:tcPr>
-            <w:tcW w:w="768" w:type="pct"/>
+            <w:tcW w:w="666" w:type="pct"/>
           </w:tcPr>
           <w:p>
             <w:pPr>
@@ -2019,7 +2062,7 @@
         </w:tc>
         <w:tc>
           <w:tcPr>
-            <w:tcW w:w="768" w:type="pct"/>
+            <w:tcW w:w="666" w:type="pct"/>
           </w:tcPr>
           <w:p>
             <w:pPr>
@@ -2038,7 +2081,7 @@
         </w:tc>
         <w:tc>
           <w:tcPr>
-            <w:tcW w:w="767" w:type="pct"/>
+            <w:tcW w:w="665" w:type="pct"/>
           </w:tcPr>
           <w:p>
             <w:pPr>
@@ -2052,6 +2095,25 @@
                 <w:rFonts w:ascii="Arial" w:hAnsi="Arial" w:cs="Arial"/>
               </w:rPr>
               <w:t>6.52</w:t>
+            </w:r>
+          </w:p>
+        </w:tc>
+        <w:tc>
+          <w:tcPr>
+            <w:tcW w:w="664" w:type="pct"/>
+          </w:tcPr>
+          <w:p>
+            <w:pPr>
+              <w:pStyle w:val="Compact"/>
+              <w:rPr>
+                <w:rFonts w:ascii="Arial" w:hAnsi="Arial" w:cs="Arial"/>
+              </w:rPr>
+            </w:pPr>
+            <w:r>
+              <w:rPr>
+                <w:rFonts w:ascii="Arial" w:hAnsi="Arial" w:cs="Arial"/>
+              </w:rPr>
+              <w:t>Low</w:t>
             </w:r>
           </w:p>
         </w:tc>
@@ -2059,44 +2121,27 @@
       <w:tr>
         <w:tc>
           <w:tcPr>
-            <w:tcW w:w="1118" w:type="pct"/>
-          </w:tcPr>
-          <w:p>
-            <w:pPr>
-              <w:pStyle w:val="Compact"/>
-              <w:rPr>
-                <w:rFonts w:ascii="Arial" w:hAnsi="Arial" w:cs="Arial"/>
-              </w:rPr>
-            </w:pPr>
-            <w:r>
-              <w:rPr>
-                <w:rFonts w:ascii="Arial" w:hAnsi="Arial" w:cs="Arial"/>
-              </w:rPr>
-              <w:t>I</w:t>
-            </w:r>
-            <w:r>
-              <w:rPr>
-                <w:rFonts w:ascii="Arial" w:hAnsi="Arial" w:cs="Arial"/>
-              </w:rPr>
-              <w:t>tem</w:t>
-            </w:r>
-            <w:r>
-              <w:rPr>
-                <w:rFonts w:ascii="Arial" w:hAnsi="Arial" w:cs="Arial"/>
-              </w:rPr>
-              <w:t xml:space="preserve"> </w:t>
-            </w:r>
-            <w:r>
-              <w:rPr>
-                <w:rFonts w:ascii="Arial" w:hAnsi="Arial" w:cs="Arial"/>
-              </w:rPr>
-              <w:t>41</w:t>
-            </w:r>
-          </w:p>
-        </w:tc>
-        <w:tc>
-          <w:tcPr>
-            <w:tcW w:w="811" w:type="pct"/>
+            <w:tcW w:w="971" w:type="pct"/>
+          </w:tcPr>
+          <w:p>
+            <w:pPr>
+              <w:pStyle w:val="Compact"/>
+              <w:rPr>
+                <w:rFonts w:ascii="Arial" w:hAnsi="Arial" w:cs="Arial"/>
+              </w:rPr>
+            </w:pPr>
+            <w:r>
+              <w:rPr>
+                <w:rFonts w:ascii="Arial" w:hAnsi="Arial" w:cs="Arial"/>
+              </w:rPr>
+              <w:lastRenderedPageBreak/>
+              <w:t>Item 41</w:t>
+            </w:r>
+          </w:p>
+        </w:tc>
+        <w:tc>
+          <w:tcPr>
+            <w:tcW w:w="703" w:type="pct"/>
           </w:tcPr>
           <w:p>
             <w:pPr>
@@ -2115,7 +2160,7 @@
         </w:tc>
         <w:tc>
           <w:tcPr>
-            <w:tcW w:w="768" w:type="pct"/>
+            <w:tcW w:w="666" w:type="pct"/>
           </w:tcPr>
           <w:p>
             <w:pPr>
@@ -2134,7 +2179,7 @@
         </w:tc>
         <w:tc>
           <w:tcPr>
-            <w:tcW w:w="768" w:type="pct"/>
+            <w:tcW w:w="666" w:type="pct"/>
           </w:tcPr>
           <w:p>
             <w:pPr>
@@ -2153,7 +2198,7 @@
         </w:tc>
         <w:tc>
           <w:tcPr>
-            <w:tcW w:w="768" w:type="pct"/>
+            <w:tcW w:w="666" w:type="pct"/>
           </w:tcPr>
           <w:p>
             <w:pPr>
@@ -2172,7 +2217,7 @@
         </w:tc>
         <w:tc>
           <w:tcPr>
-            <w:tcW w:w="767" w:type="pct"/>
+            <w:tcW w:w="665" w:type="pct"/>
           </w:tcPr>
           <w:p>
             <w:pPr>
@@ -2186,6 +2231,25 @@
                 <w:rFonts w:ascii="Arial" w:hAnsi="Arial" w:cs="Arial"/>
               </w:rPr>
               <w:t>8.91</w:t>
+            </w:r>
+          </w:p>
+        </w:tc>
+        <w:tc>
+          <w:tcPr>
+            <w:tcW w:w="664" w:type="pct"/>
+          </w:tcPr>
+          <w:p>
+            <w:pPr>
+              <w:pStyle w:val="Compact"/>
+              <w:rPr>
+                <w:rFonts w:ascii="Arial" w:hAnsi="Arial" w:cs="Arial"/>
+              </w:rPr>
+            </w:pPr>
+            <w:r>
+              <w:rPr>
+                <w:rFonts w:ascii="Arial" w:hAnsi="Arial" w:cs="Arial"/>
+              </w:rPr>
+              <w:t>Low</w:t>
             </w:r>
           </w:p>
         </w:tc>
@@ -2193,7 +2257,7 @@
       <w:tr>
         <w:tc>
           <w:tcPr>
-            <w:tcW w:w="5000" w:type="pct"/>
+            <w:tcW w:w="4336" w:type="pct"/>
             <w:gridSpan w:val="6"/>
           </w:tcPr>
           <w:p>
@@ -2211,53 +2275,49 @@
                 <w:b/>
                 <w:bCs/>
               </w:rPr>
-              <w:lastRenderedPageBreak/>
               <w:t>F4: Using light before bedtime</w:t>
             </w:r>
+          </w:p>
+        </w:tc>
+        <w:tc>
+          <w:tcPr>
+            <w:tcW w:w="664" w:type="pct"/>
+          </w:tcPr>
+          <w:p>
+            <w:pPr>
+              <w:pStyle w:val="Compact"/>
+              <w:rPr>
+                <w:rFonts w:ascii="Arial" w:hAnsi="Arial" w:cs="Arial"/>
+                <w:b/>
+                <w:bCs/>
+              </w:rPr>
+            </w:pPr>
           </w:p>
         </w:tc>
       </w:tr>
       <w:tr>
         <w:tc>
           <w:tcPr>
-            <w:tcW w:w="1118" w:type="pct"/>
-          </w:tcPr>
-          <w:p>
-            <w:pPr>
-              <w:pStyle w:val="Compact"/>
-              <w:rPr>
-                <w:rFonts w:ascii="Arial" w:hAnsi="Arial" w:cs="Arial"/>
-              </w:rPr>
-            </w:pPr>
-            <w:r>
-              <w:rPr>
-                <w:rFonts w:ascii="Arial" w:hAnsi="Arial" w:cs="Arial"/>
-              </w:rPr>
-              <w:t>I</w:t>
-            </w:r>
-            <w:r>
-              <w:rPr>
-                <w:rFonts w:ascii="Arial" w:hAnsi="Arial" w:cs="Arial"/>
-              </w:rPr>
-              <w:t>tem</w:t>
-            </w:r>
-            <w:r>
-              <w:rPr>
-                <w:rFonts w:ascii="Arial" w:hAnsi="Arial" w:cs="Arial"/>
-              </w:rPr>
-              <w:t xml:space="preserve"> </w:t>
-            </w:r>
-            <w:r>
-              <w:rPr>
-                <w:rFonts w:ascii="Arial" w:hAnsi="Arial" w:cs="Arial"/>
-              </w:rPr>
-              <w:t>32</w:t>
-            </w:r>
-          </w:p>
-        </w:tc>
-        <w:tc>
-          <w:tcPr>
-            <w:tcW w:w="811" w:type="pct"/>
+            <w:tcW w:w="971" w:type="pct"/>
+          </w:tcPr>
+          <w:p>
+            <w:pPr>
+              <w:pStyle w:val="Compact"/>
+              <w:rPr>
+                <w:rFonts w:ascii="Arial" w:hAnsi="Arial" w:cs="Arial"/>
+              </w:rPr>
+            </w:pPr>
+            <w:r>
+              <w:rPr>
+                <w:rFonts w:ascii="Arial" w:hAnsi="Arial" w:cs="Arial"/>
+              </w:rPr>
+              <w:t>Item 32</w:t>
+            </w:r>
+          </w:p>
+        </w:tc>
+        <w:tc>
+          <w:tcPr>
+            <w:tcW w:w="703" w:type="pct"/>
           </w:tcPr>
           <w:p>
             <w:pPr>
@@ -2276,7 +2336,7 @@
         </w:tc>
         <w:tc>
           <w:tcPr>
-            <w:tcW w:w="768" w:type="pct"/>
+            <w:tcW w:w="666" w:type="pct"/>
           </w:tcPr>
           <w:p>
             <w:pPr>
@@ -2295,7 +2355,7 @@
         </w:tc>
         <w:tc>
           <w:tcPr>
-            <w:tcW w:w="768" w:type="pct"/>
+            <w:tcW w:w="666" w:type="pct"/>
           </w:tcPr>
           <w:p>
             <w:pPr>
@@ -2314,7 +2374,7 @@
         </w:tc>
         <w:tc>
           <w:tcPr>
-            <w:tcW w:w="768" w:type="pct"/>
+            <w:tcW w:w="666" w:type="pct"/>
           </w:tcPr>
           <w:p>
             <w:pPr>
@@ -2333,7 +2393,7 @@
         </w:tc>
         <w:tc>
           <w:tcPr>
-            <w:tcW w:w="767" w:type="pct"/>
+            <w:tcW w:w="665" w:type="pct"/>
           </w:tcPr>
           <w:p>
             <w:pPr>
@@ -2347,6 +2407,25 @@
                 <w:rFonts w:ascii="Arial" w:hAnsi="Arial" w:cs="Arial"/>
               </w:rPr>
               <w:t>0.16</w:t>
+            </w:r>
+          </w:p>
+        </w:tc>
+        <w:tc>
+          <w:tcPr>
+            <w:tcW w:w="664" w:type="pct"/>
+          </w:tcPr>
+          <w:p>
+            <w:pPr>
+              <w:pStyle w:val="Compact"/>
+              <w:rPr>
+                <w:rFonts w:ascii="Arial" w:hAnsi="Arial" w:cs="Arial"/>
+              </w:rPr>
+            </w:pPr>
+            <w:r>
+              <w:rPr>
+                <w:rFonts w:ascii="Arial" w:hAnsi="Arial" w:cs="Arial"/>
+              </w:rPr>
+              <w:t>High</w:t>
             </w:r>
           </w:p>
         </w:tc>
@@ -2354,44 +2433,26 @@
       <w:tr>
         <w:tc>
           <w:tcPr>
-            <w:tcW w:w="1118" w:type="pct"/>
-          </w:tcPr>
-          <w:p>
-            <w:pPr>
-              <w:pStyle w:val="Compact"/>
-              <w:rPr>
-                <w:rFonts w:ascii="Arial" w:hAnsi="Arial" w:cs="Arial"/>
-              </w:rPr>
-            </w:pPr>
-            <w:r>
-              <w:rPr>
-                <w:rFonts w:ascii="Arial" w:hAnsi="Arial" w:cs="Arial"/>
-              </w:rPr>
-              <w:t>I</w:t>
-            </w:r>
-            <w:r>
-              <w:rPr>
-                <w:rFonts w:ascii="Arial" w:hAnsi="Arial" w:cs="Arial"/>
-              </w:rPr>
-              <w:t>tem</w:t>
-            </w:r>
-            <w:r>
-              <w:rPr>
-                <w:rFonts w:ascii="Arial" w:hAnsi="Arial" w:cs="Arial"/>
-              </w:rPr>
-              <w:t xml:space="preserve"> </w:t>
-            </w:r>
-            <w:r>
-              <w:rPr>
-                <w:rFonts w:ascii="Arial" w:hAnsi="Arial" w:cs="Arial"/>
-              </w:rPr>
-              <w:t>35</w:t>
-            </w:r>
-          </w:p>
-        </w:tc>
-        <w:tc>
-          <w:tcPr>
-            <w:tcW w:w="811" w:type="pct"/>
+            <w:tcW w:w="971" w:type="pct"/>
+          </w:tcPr>
+          <w:p>
+            <w:pPr>
+              <w:pStyle w:val="Compact"/>
+              <w:rPr>
+                <w:rFonts w:ascii="Arial" w:hAnsi="Arial" w:cs="Arial"/>
+              </w:rPr>
+            </w:pPr>
+            <w:r>
+              <w:rPr>
+                <w:rFonts w:ascii="Arial" w:hAnsi="Arial" w:cs="Arial"/>
+              </w:rPr>
+              <w:t>Item 35</w:t>
+            </w:r>
+          </w:p>
+        </w:tc>
+        <w:tc>
+          <w:tcPr>
+            <w:tcW w:w="703" w:type="pct"/>
           </w:tcPr>
           <w:p>
             <w:pPr>
@@ -2410,7 +2471,7 @@
         </w:tc>
         <w:tc>
           <w:tcPr>
-            <w:tcW w:w="768" w:type="pct"/>
+            <w:tcW w:w="666" w:type="pct"/>
           </w:tcPr>
           <w:p>
             <w:pPr>
@@ -2429,7 +2490,7 @@
         </w:tc>
         <w:tc>
           <w:tcPr>
-            <w:tcW w:w="768" w:type="pct"/>
+            <w:tcW w:w="666" w:type="pct"/>
           </w:tcPr>
           <w:p>
             <w:pPr>
@@ -2448,7 +2509,7 @@
         </w:tc>
         <w:tc>
           <w:tcPr>
-            <w:tcW w:w="768" w:type="pct"/>
+            <w:tcW w:w="666" w:type="pct"/>
           </w:tcPr>
           <w:p>
             <w:pPr>
@@ -2467,7 +2528,7 @@
         </w:tc>
         <w:tc>
           <w:tcPr>
-            <w:tcW w:w="767" w:type="pct"/>
+            <w:tcW w:w="665" w:type="pct"/>
           </w:tcPr>
           <w:p>
             <w:pPr>
@@ -2481,6 +2542,25 @@
                 <w:rFonts w:ascii="Arial" w:hAnsi="Arial" w:cs="Arial"/>
               </w:rPr>
               <w:t>-0.40</w:t>
+            </w:r>
+          </w:p>
+        </w:tc>
+        <w:tc>
+          <w:tcPr>
+            <w:tcW w:w="664" w:type="pct"/>
+          </w:tcPr>
+          <w:p>
+            <w:pPr>
+              <w:pStyle w:val="Compact"/>
+              <w:rPr>
+                <w:rFonts w:ascii="Arial" w:hAnsi="Arial" w:cs="Arial"/>
+              </w:rPr>
+            </w:pPr>
+            <w:r>
+              <w:rPr>
+                <w:rFonts w:ascii="Arial" w:hAnsi="Arial" w:cs="Arial"/>
+              </w:rPr>
+              <w:t>High</w:t>
             </w:r>
           </w:p>
         </w:tc>
@@ -2488,44 +2568,26 @@
       <w:tr>
         <w:tc>
           <w:tcPr>
-            <w:tcW w:w="1118" w:type="pct"/>
-          </w:tcPr>
-          <w:p>
-            <w:pPr>
-              <w:pStyle w:val="Compact"/>
-              <w:rPr>
-                <w:rFonts w:ascii="Arial" w:hAnsi="Arial" w:cs="Arial"/>
-              </w:rPr>
-            </w:pPr>
-            <w:r>
-              <w:rPr>
-                <w:rFonts w:ascii="Arial" w:hAnsi="Arial" w:cs="Arial"/>
-              </w:rPr>
-              <w:t>I</w:t>
-            </w:r>
-            <w:r>
-              <w:rPr>
-                <w:rFonts w:ascii="Arial" w:hAnsi="Arial" w:cs="Arial"/>
-              </w:rPr>
-              <w:t>tem</w:t>
-            </w:r>
-            <w:r>
-              <w:rPr>
-                <w:rFonts w:ascii="Arial" w:hAnsi="Arial" w:cs="Arial"/>
-              </w:rPr>
-              <w:t xml:space="preserve"> </w:t>
-            </w:r>
-            <w:r>
-              <w:rPr>
-                <w:rFonts w:ascii="Arial" w:hAnsi="Arial" w:cs="Arial"/>
-              </w:rPr>
-              <w:t>38</w:t>
-            </w:r>
-          </w:p>
-        </w:tc>
-        <w:tc>
-          <w:tcPr>
-            <w:tcW w:w="811" w:type="pct"/>
+            <w:tcW w:w="971" w:type="pct"/>
+          </w:tcPr>
+          <w:p>
+            <w:pPr>
+              <w:pStyle w:val="Compact"/>
+              <w:rPr>
+                <w:rFonts w:ascii="Arial" w:hAnsi="Arial" w:cs="Arial"/>
+              </w:rPr>
+            </w:pPr>
+            <w:r>
+              <w:rPr>
+                <w:rFonts w:ascii="Arial" w:hAnsi="Arial" w:cs="Arial"/>
+              </w:rPr>
+              <w:t>Item 38</w:t>
+            </w:r>
+          </w:p>
+        </w:tc>
+        <w:tc>
+          <w:tcPr>
+            <w:tcW w:w="703" w:type="pct"/>
           </w:tcPr>
           <w:p>
             <w:pPr>
@@ -2544,7 +2606,7 @@
         </w:tc>
         <w:tc>
           <w:tcPr>
-            <w:tcW w:w="768" w:type="pct"/>
+            <w:tcW w:w="666" w:type="pct"/>
           </w:tcPr>
           <w:p>
             <w:pPr>
@@ -2563,7 +2625,7 @@
         </w:tc>
         <w:tc>
           <w:tcPr>
-            <w:tcW w:w="768" w:type="pct"/>
+            <w:tcW w:w="666" w:type="pct"/>
           </w:tcPr>
           <w:p>
             <w:pPr>
@@ -2582,7 +2644,7 @@
         </w:tc>
         <w:tc>
           <w:tcPr>
-            <w:tcW w:w="768" w:type="pct"/>
+            <w:tcW w:w="666" w:type="pct"/>
           </w:tcPr>
           <w:p>
             <w:pPr>
@@ -2601,7 +2663,7 @@
         </w:tc>
         <w:tc>
           <w:tcPr>
-            <w:tcW w:w="767" w:type="pct"/>
+            <w:tcW w:w="665" w:type="pct"/>
           </w:tcPr>
           <w:p>
             <w:pPr>
@@ -2615,6 +2677,25 @@
                 <w:rFonts w:ascii="Arial" w:hAnsi="Arial" w:cs="Arial"/>
               </w:rPr>
               <w:t>-0.90</w:t>
+            </w:r>
+          </w:p>
+        </w:tc>
+        <w:tc>
+          <w:tcPr>
+            <w:tcW w:w="664" w:type="pct"/>
+          </w:tcPr>
+          <w:p>
+            <w:pPr>
+              <w:pStyle w:val="Compact"/>
+              <w:rPr>
+                <w:rFonts w:ascii="Arial" w:hAnsi="Arial" w:cs="Arial"/>
+              </w:rPr>
+            </w:pPr>
+            <w:r>
+              <w:rPr>
+                <w:rFonts w:ascii="Arial" w:hAnsi="Arial" w:cs="Arial"/>
+              </w:rPr>
+              <w:t>Low</w:t>
             </w:r>
           </w:p>
         </w:tc>
@@ -2622,44 +2703,26 @@
       <w:tr>
         <w:tc>
           <w:tcPr>
-            <w:tcW w:w="1118" w:type="pct"/>
-          </w:tcPr>
-          <w:p>
-            <w:pPr>
-              <w:pStyle w:val="Compact"/>
-              <w:rPr>
-                <w:rFonts w:ascii="Arial" w:hAnsi="Arial" w:cs="Arial"/>
-              </w:rPr>
-            </w:pPr>
-            <w:r>
-              <w:rPr>
-                <w:rFonts w:ascii="Arial" w:hAnsi="Arial" w:cs="Arial"/>
-              </w:rPr>
-              <w:t>I</w:t>
-            </w:r>
-            <w:r>
-              <w:rPr>
-                <w:rFonts w:ascii="Arial" w:hAnsi="Arial" w:cs="Arial"/>
-              </w:rPr>
-              <w:t>tem</w:t>
-            </w:r>
-            <w:r>
-              <w:rPr>
-                <w:rFonts w:ascii="Arial" w:hAnsi="Arial" w:cs="Arial"/>
-              </w:rPr>
-              <w:t xml:space="preserve"> </w:t>
-            </w:r>
-            <w:r>
-              <w:rPr>
-                <w:rFonts w:ascii="Arial" w:hAnsi="Arial" w:cs="Arial"/>
-              </w:rPr>
-              <w:t>33</w:t>
-            </w:r>
-          </w:p>
-        </w:tc>
-        <w:tc>
-          <w:tcPr>
-            <w:tcW w:w="811" w:type="pct"/>
+            <w:tcW w:w="971" w:type="pct"/>
+          </w:tcPr>
+          <w:p>
+            <w:pPr>
+              <w:pStyle w:val="Compact"/>
+              <w:rPr>
+                <w:rFonts w:ascii="Arial" w:hAnsi="Arial" w:cs="Arial"/>
+              </w:rPr>
+            </w:pPr>
+            <w:r>
+              <w:rPr>
+                <w:rFonts w:ascii="Arial" w:hAnsi="Arial" w:cs="Arial"/>
+              </w:rPr>
+              <w:t>Item 33</w:t>
+            </w:r>
+          </w:p>
+        </w:tc>
+        <w:tc>
+          <w:tcPr>
+            <w:tcW w:w="703" w:type="pct"/>
           </w:tcPr>
           <w:p>
             <w:pPr>
@@ -2678,7 +2741,7 @@
         </w:tc>
         <w:tc>
           <w:tcPr>
-            <w:tcW w:w="768" w:type="pct"/>
+            <w:tcW w:w="666" w:type="pct"/>
           </w:tcPr>
           <w:p>
             <w:pPr>
@@ -2697,7 +2760,7 @@
         </w:tc>
         <w:tc>
           <w:tcPr>
-            <w:tcW w:w="768" w:type="pct"/>
+            <w:tcW w:w="666" w:type="pct"/>
           </w:tcPr>
           <w:p>
             <w:pPr>
@@ -2716,7 +2779,7 @@
         </w:tc>
         <w:tc>
           <w:tcPr>
-            <w:tcW w:w="768" w:type="pct"/>
+            <w:tcW w:w="666" w:type="pct"/>
           </w:tcPr>
           <w:p>
             <w:pPr>
@@ -2735,7 +2798,7 @@
         </w:tc>
         <w:tc>
           <w:tcPr>
-            <w:tcW w:w="767" w:type="pct"/>
+            <w:tcW w:w="665" w:type="pct"/>
           </w:tcPr>
           <w:p>
             <w:pPr>
@@ -2749,6 +2812,25 @@
                 <w:rFonts w:ascii="Arial" w:hAnsi="Arial" w:cs="Arial"/>
               </w:rPr>
               <w:t>0.13</w:t>
+            </w:r>
+          </w:p>
+        </w:tc>
+        <w:tc>
+          <w:tcPr>
+            <w:tcW w:w="664" w:type="pct"/>
+          </w:tcPr>
+          <w:p>
+            <w:pPr>
+              <w:pStyle w:val="Compact"/>
+              <w:rPr>
+                <w:rFonts w:ascii="Arial" w:hAnsi="Arial" w:cs="Arial"/>
+              </w:rPr>
+            </w:pPr>
+            <w:r>
+              <w:rPr>
+                <w:rFonts w:ascii="Arial" w:hAnsi="Arial" w:cs="Arial"/>
+              </w:rPr>
+              <w:t>Very High</w:t>
             </w:r>
           </w:p>
         </w:tc>
@@ -2756,7 +2838,7 @@
       <w:tr>
         <w:tc>
           <w:tcPr>
-            <w:tcW w:w="5000" w:type="pct"/>
+            <w:tcW w:w="4336" w:type="pct"/>
             <w:gridSpan w:val="6"/>
           </w:tcPr>
           <w:p>
@@ -2914,48 +2996,45 @@
             </w:r>
           </w:p>
         </w:tc>
+        <w:tc>
+          <w:tcPr>
+            <w:tcW w:w="664" w:type="pct"/>
+          </w:tcPr>
+          <w:p>
+            <w:pPr>
+              <w:pStyle w:val="Compact"/>
+              <w:rPr>
+                <w:rFonts w:ascii="Arial" w:hAnsi="Arial" w:cs="Arial"/>
+                <w:b/>
+                <w:bCs/>
+              </w:rPr>
+            </w:pPr>
+          </w:p>
+        </w:tc>
       </w:tr>
       <w:tr>
         <w:tc>
           <w:tcPr>
-            <w:tcW w:w="1118" w:type="pct"/>
-          </w:tcPr>
-          <w:p>
-            <w:pPr>
-              <w:pStyle w:val="Compact"/>
-              <w:rPr>
-                <w:rFonts w:ascii="Arial" w:hAnsi="Arial" w:cs="Arial"/>
-              </w:rPr>
-            </w:pPr>
-            <w:r>
-              <w:rPr>
-                <w:rFonts w:ascii="Arial" w:hAnsi="Arial" w:cs="Arial"/>
-              </w:rPr>
-              <w:t>I</w:t>
-            </w:r>
-            <w:r>
-              <w:rPr>
-                <w:rFonts w:ascii="Arial" w:hAnsi="Arial" w:cs="Arial"/>
-              </w:rPr>
-              <w:t>tem</w:t>
-            </w:r>
-            <w:r>
-              <w:rPr>
-                <w:rFonts w:ascii="Arial" w:hAnsi="Arial" w:cs="Arial"/>
-              </w:rPr>
-              <w:t xml:space="preserve"> </w:t>
-            </w:r>
-            <w:r>
-              <w:rPr>
-                <w:rFonts w:ascii="Arial" w:hAnsi="Arial" w:cs="Arial"/>
-              </w:rPr>
-              <w:t>46</w:t>
-            </w:r>
-          </w:p>
-        </w:tc>
-        <w:tc>
-          <w:tcPr>
-            <w:tcW w:w="811" w:type="pct"/>
+            <w:tcW w:w="971" w:type="pct"/>
+          </w:tcPr>
+          <w:p>
+            <w:pPr>
+              <w:pStyle w:val="Compact"/>
+              <w:rPr>
+                <w:rFonts w:ascii="Arial" w:hAnsi="Arial" w:cs="Arial"/>
+              </w:rPr>
+            </w:pPr>
+            <w:r>
+              <w:rPr>
+                <w:rFonts w:ascii="Arial" w:hAnsi="Arial" w:cs="Arial"/>
+              </w:rPr>
+              <w:t>Item 46</w:t>
+            </w:r>
+          </w:p>
+        </w:tc>
+        <w:tc>
+          <w:tcPr>
+            <w:tcW w:w="703" w:type="pct"/>
           </w:tcPr>
           <w:p>
             <w:pPr>
@@ -2974,7 +3053,7 @@
         </w:tc>
         <w:tc>
           <w:tcPr>
-            <w:tcW w:w="768" w:type="pct"/>
+            <w:tcW w:w="666" w:type="pct"/>
           </w:tcPr>
           <w:p>
             <w:pPr>
@@ -2993,7 +3072,7 @@
         </w:tc>
         <w:tc>
           <w:tcPr>
-            <w:tcW w:w="768" w:type="pct"/>
+            <w:tcW w:w="666" w:type="pct"/>
           </w:tcPr>
           <w:p>
             <w:pPr>
@@ -3012,7 +3091,7 @@
         </w:tc>
         <w:tc>
           <w:tcPr>
-            <w:tcW w:w="768" w:type="pct"/>
+            <w:tcW w:w="666" w:type="pct"/>
           </w:tcPr>
           <w:p>
             <w:pPr>
@@ -3031,7 +3110,7 @@
         </w:tc>
         <w:tc>
           <w:tcPr>
-            <w:tcW w:w="767" w:type="pct"/>
+            <w:tcW w:w="665" w:type="pct"/>
           </w:tcPr>
           <w:p>
             <w:pPr>
@@ -3045,6 +3124,25 @@
                 <w:rFonts w:ascii="Arial" w:hAnsi="Arial" w:cs="Arial"/>
               </w:rPr>
               <w:t>2.17</w:t>
+            </w:r>
+          </w:p>
+        </w:tc>
+        <w:tc>
+          <w:tcPr>
+            <w:tcW w:w="664" w:type="pct"/>
+          </w:tcPr>
+          <w:p>
+            <w:pPr>
+              <w:pStyle w:val="Compact"/>
+              <w:rPr>
+                <w:rFonts w:ascii="Arial" w:hAnsi="Arial" w:cs="Arial"/>
+              </w:rPr>
+            </w:pPr>
+            <w:r>
+              <w:rPr>
+                <w:rFonts w:ascii="Arial" w:hAnsi="Arial" w:cs="Arial"/>
+              </w:rPr>
+              <w:t>Very High</w:t>
             </w:r>
           </w:p>
         </w:tc>
@@ -3052,44 +3150,26 @@
       <w:tr>
         <w:tc>
           <w:tcPr>
-            <w:tcW w:w="1118" w:type="pct"/>
-          </w:tcPr>
-          <w:p>
-            <w:pPr>
-              <w:pStyle w:val="Compact"/>
-              <w:rPr>
-                <w:rFonts w:ascii="Arial" w:hAnsi="Arial" w:cs="Arial"/>
-              </w:rPr>
-            </w:pPr>
-            <w:r>
-              <w:rPr>
-                <w:rFonts w:ascii="Arial" w:hAnsi="Arial" w:cs="Arial"/>
-              </w:rPr>
-              <w:t>I</w:t>
-            </w:r>
-            <w:r>
-              <w:rPr>
-                <w:rFonts w:ascii="Arial" w:hAnsi="Arial" w:cs="Arial"/>
-              </w:rPr>
-              <w:t>tem</w:t>
-            </w:r>
-            <w:r>
-              <w:rPr>
-                <w:rFonts w:ascii="Arial" w:hAnsi="Arial" w:cs="Arial"/>
-              </w:rPr>
-              <w:t xml:space="preserve"> </w:t>
-            </w:r>
-            <w:r>
-              <w:rPr>
-                <w:rFonts w:ascii="Arial" w:hAnsi="Arial" w:cs="Arial"/>
-              </w:rPr>
-              <w:t>45</w:t>
-            </w:r>
-          </w:p>
-        </w:tc>
-        <w:tc>
-          <w:tcPr>
-            <w:tcW w:w="811" w:type="pct"/>
+            <w:tcW w:w="971" w:type="pct"/>
+          </w:tcPr>
+          <w:p>
+            <w:pPr>
+              <w:pStyle w:val="Compact"/>
+              <w:rPr>
+                <w:rFonts w:ascii="Arial" w:hAnsi="Arial" w:cs="Arial"/>
+              </w:rPr>
+            </w:pPr>
+            <w:r>
+              <w:rPr>
+                <w:rFonts w:ascii="Arial" w:hAnsi="Arial" w:cs="Arial"/>
+              </w:rPr>
+              <w:t>Item 45</w:t>
+            </w:r>
+          </w:p>
+        </w:tc>
+        <w:tc>
+          <w:tcPr>
+            <w:tcW w:w="703" w:type="pct"/>
           </w:tcPr>
           <w:p>
             <w:pPr>
@@ -3108,7 +3188,7 @@
         </w:tc>
         <w:tc>
           <w:tcPr>
-            <w:tcW w:w="768" w:type="pct"/>
+            <w:tcW w:w="666" w:type="pct"/>
           </w:tcPr>
           <w:p>
             <w:pPr>
@@ -3127,7 +3207,7 @@
         </w:tc>
         <w:tc>
           <w:tcPr>
-            <w:tcW w:w="768" w:type="pct"/>
+            <w:tcW w:w="666" w:type="pct"/>
           </w:tcPr>
           <w:p>
             <w:pPr>
@@ -3146,7 +3226,7 @@
         </w:tc>
         <w:tc>
           <w:tcPr>
-            <w:tcW w:w="768" w:type="pct"/>
+            <w:tcW w:w="666" w:type="pct"/>
           </w:tcPr>
           <w:p>
             <w:pPr>
@@ -3165,7 +3245,7 @@
         </w:tc>
         <w:tc>
           <w:tcPr>
-            <w:tcW w:w="767" w:type="pct"/>
+            <w:tcW w:w="665" w:type="pct"/>
           </w:tcPr>
           <w:p>
             <w:pPr>
@@ -3179,6 +3259,25 @@
                 <w:rFonts w:ascii="Arial" w:hAnsi="Arial" w:cs="Arial"/>
               </w:rPr>
               <w:t>1.91</w:t>
+            </w:r>
+          </w:p>
+        </w:tc>
+        <w:tc>
+          <w:tcPr>
+            <w:tcW w:w="664" w:type="pct"/>
+          </w:tcPr>
+          <w:p>
+            <w:pPr>
+              <w:pStyle w:val="Compact"/>
+              <w:rPr>
+                <w:rFonts w:ascii="Arial" w:hAnsi="Arial" w:cs="Arial"/>
+              </w:rPr>
+            </w:pPr>
+            <w:r>
+              <w:rPr>
+                <w:rFonts w:ascii="Arial" w:hAnsi="Arial" w:cs="Arial"/>
+              </w:rPr>
+              <w:t>High</w:t>
             </w:r>
           </w:p>
         </w:tc>
@@ -3186,44 +3285,26 @@
       <w:tr>
         <w:tc>
           <w:tcPr>
-            <w:tcW w:w="1118" w:type="pct"/>
-          </w:tcPr>
-          <w:p>
-            <w:pPr>
-              <w:pStyle w:val="Compact"/>
-              <w:rPr>
-                <w:rFonts w:ascii="Arial" w:hAnsi="Arial" w:cs="Arial"/>
-              </w:rPr>
-            </w:pPr>
-            <w:r>
-              <w:rPr>
-                <w:rFonts w:ascii="Arial" w:hAnsi="Arial" w:cs="Arial"/>
-              </w:rPr>
-              <w:t>I</w:t>
-            </w:r>
-            <w:r>
-              <w:rPr>
-                <w:rFonts w:ascii="Arial" w:hAnsi="Arial" w:cs="Arial"/>
-              </w:rPr>
-              <w:t>tem</w:t>
-            </w:r>
-            <w:r>
-              <w:rPr>
-                <w:rFonts w:ascii="Arial" w:hAnsi="Arial" w:cs="Arial"/>
-              </w:rPr>
-              <w:t xml:space="preserve"> </w:t>
-            </w:r>
-            <w:r>
-              <w:rPr>
-                <w:rFonts w:ascii="Arial" w:hAnsi="Arial" w:cs="Arial"/>
-              </w:rPr>
-              <w:t>25</w:t>
-            </w:r>
-          </w:p>
-        </w:tc>
-        <w:tc>
-          <w:tcPr>
-            <w:tcW w:w="811" w:type="pct"/>
+            <w:tcW w:w="971" w:type="pct"/>
+          </w:tcPr>
+          <w:p>
+            <w:pPr>
+              <w:pStyle w:val="Compact"/>
+              <w:rPr>
+                <w:rFonts w:ascii="Arial" w:hAnsi="Arial" w:cs="Arial"/>
+              </w:rPr>
+            </w:pPr>
+            <w:r>
+              <w:rPr>
+                <w:rFonts w:ascii="Arial" w:hAnsi="Arial" w:cs="Arial"/>
+              </w:rPr>
+              <w:t>Item 25</w:t>
+            </w:r>
+          </w:p>
+        </w:tc>
+        <w:tc>
+          <w:tcPr>
+            <w:tcW w:w="703" w:type="pct"/>
           </w:tcPr>
           <w:p>
             <w:pPr>
@@ -3242,7 +3323,7 @@
         </w:tc>
         <w:tc>
           <w:tcPr>
-            <w:tcW w:w="768" w:type="pct"/>
+            <w:tcW w:w="666" w:type="pct"/>
           </w:tcPr>
           <w:p>
             <w:pPr>
@@ -3261,7 +3342,7 @@
         </w:tc>
         <w:tc>
           <w:tcPr>
-            <w:tcW w:w="768" w:type="pct"/>
+            <w:tcW w:w="666" w:type="pct"/>
           </w:tcPr>
           <w:p>
             <w:pPr>
@@ -3280,7 +3361,7 @@
         </w:tc>
         <w:tc>
           <w:tcPr>
-            <w:tcW w:w="768" w:type="pct"/>
+            <w:tcW w:w="666" w:type="pct"/>
           </w:tcPr>
           <w:p>
             <w:pPr>
@@ -3299,7 +3380,7 @@
         </w:tc>
         <w:tc>
           <w:tcPr>
-            <w:tcW w:w="767" w:type="pct"/>
+            <w:tcW w:w="665" w:type="pct"/>
           </w:tcPr>
           <w:p>
             <w:pPr>
@@ -3313,6 +3394,25 @@
                 <w:rFonts w:ascii="Arial" w:hAnsi="Arial" w:cs="Arial"/>
               </w:rPr>
               <w:t>4.22</w:t>
+            </w:r>
+          </w:p>
+        </w:tc>
+        <w:tc>
+          <w:tcPr>
+            <w:tcW w:w="664" w:type="pct"/>
+          </w:tcPr>
+          <w:p>
+            <w:pPr>
+              <w:pStyle w:val="Compact"/>
+              <w:rPr>
+                <w:rFonts w:ascii="Arial" w:hAnsi="Arial" w:cs="Arial"/>
+              </w:rPr>
+            </w:pPr>
+            <w:r>
+              <w:rPr>
+                <w:rFonts w:ascii="Arial" w:hAnsi="Arial" w:cs="Arial"/>
+              </w:rPr>
+              <w:t>Low</w:t>
             </w:r>
           </w:p>
         </w:tc>
@@ -3320,44 +3420,26 @@
       <w:tr>
         <w:tc>
           <w:tcPr>
-            <w:tcW w:w="1118" w:type="pct"/>
-          </w:tcPr>
-          <w:p>
-            <w:pPr>
-              <w:pStyle w:val="Compact"/>
-              <w:rPr>
-                <w:rFonts w:ascii="Arial" w:hAnsi="Arial" w:cs="Arial"/>
-              </w:rPr>
-            </w:pPr>
-            <w:r>
-              <w:rPr>
-                <w:rFonts w:ascii="Arial" w:hAnsi="Arial" w:cs="Arial"/>
-              </w:rPr>
-              <w:t>I</w:t>
-            </w:r>
-            <w:r>
-              <w:rPr>
-                <w:rFonts w:ascii="Arial" w:hAnsi="Arial" w:cs="Arial"/>
-              </w:rPr>
-              <w:t>tem</w:t>
-            </w:r>
-            <w:r>
-              <w:rPr>
-                <w:rFonts w:ascii="Arial" w:hAnsi="Arial" w:cs="Arial"/>
-              </w:rPr>
-              <w:t xml:space="preserve"> </w:t>
-            </w:r>
-            <w:r>
-              <w:rPr>
-                <w:rFonts w:ascii="Arial" w:hAnsi="Arial" w:cs="Arial"/>
-              </w:rPr>
-              <w:t>04</w:t>
-            </w:r>
-          </w:p>
-        </w:tc>
-        <w:tc>
-          <w:tcPr>
-            <w:tcW w:w="811" w:type="pct"/>
+            <w:tcW w:w="971" w:type="pct"/>
+          </w:tcPr>
+          <w:p>
+            <w:pPr>
+              <w:pStyle w:val="Compact"/>
+              <w:rPr>
+                <w:rFonts w:ascii="Arial" w:hAnsi="Arial" w:cs="Arial"/>
+              </w:rPr>
+            </w:pPr>
+            <w:r>
+              <w:rPr>
+                <w:rFonts w:ascii="Arial" w:hAnsi="Arial" w:cs="Arial"/>
+              </w:rPr>
+              <w:t>Item 04</w:t>
+            </w:r>
+          </w:p>
+        </w:tc>
+        <w:tc>
+          <w:tcPr>
+            <w:tcW w:w="703" w:type="pct"/>
           </w:tcPr>
           <w:p>
             <w:pPr>
@@ -3376,7 +3458,7 @@
         </w:tc>
         <w:tc>
           <w:tcPr>
-            <w:tcW w:w="768" w:type="pct"/>
+            <w:tcW w:w="666" w:type="pct"/>
           </w:tcPr>
           <w:p>
             <w:pPr>
@@ -3395,7 +3477,7 @@
         </w:tc>
         <w:tc>
           <w:tcPr>
-            <w:tcW w:w="768" w:type="pct"/>
+            <w:tcW w:w="666" w:type="pct"/>
           </w:tcPr>
           <w:p>
             <w:pPr>
@@ -3414,7 +3496,7 @@
         </w:tc>
         <w:tc>
           <w:tcPr>
-            <w:tcW w:w="768" w:type="pct"/>
+            <w:tcW w:w="666" w:type="pct"/>
           </w:tcPr>
           <w:p>
             <w:pPr>
@@ -3433,7 +3515,7 @@
         </w:tc>
         <w:tc>
           <w:tcPr>
-            <w:tcW w:w="767" w:type="pct"/>
+            <w:tcW w:w="665" w:type="pct"/>
           </w:tcPr>
           <w:p>
             <w:pPr>
@@ -3447,6 +3529,25 @@
                 <w:rFonts w:ascii="Arial" w:hAnsi="Arial" w:cs="Arial"/>
               </w:rPr>
               <w:t>3.67</w:t>
+            </w:r>
+          </w:p>
+        </w:tc>
+        <w:tc>
+          <w:tcPr>
+            <w:tcW w:w="664" w:type="pct"/>
+          </w:tcPr>
+          <w:p>
+            <w:pPr>
+              <w:pStyle w:val="Compact"/>
+              <w:rPr>
+                <w:rFonts w:ascii="Arial" w:hAnsi="Arial" w:cs="Arial"/>
+              </w:rPr>
+            </w:pPr>
+            <w:r>
+              <w:rPr>
+                <w:rFonts w:ascii="Arial" w:hAnsi="Arial" w:cs="Arial"/>
+              </w:rPr>
+              <w:t>Moderate</w:t>
             </w:r>
           </w:p>
         </w:tc>
@@ -3454,44 +3555,26 @@
       <w:tr>
         <w:tc>
           <w:tcPr>
-            <w:tcW w:w="1118" w:type="pct"/>
-          </w:tcPr>
-          <w:p>
-            <w:pPr>
-              <w:pStyle w:val="Compact"/>
-              <w:rPr>
-                <w:rFonts w:ascii="Arial" w:hAnsi="Arial" w:cs="Arial"/>
-              </w:rPr>
-            </w:pPr>
-            <w:r>
-              <w:rPr>
-                <w:rFonts w:ascii="Arial" w:hAnsi="Arial" w:cs="Arial"/>
-              </w:rPr>
-              <w:t>I</w:t>
-            </w:r>
-            <w:r>
-              <w:rPr>
-                <w:rFonts w:ascii="Arial" w:hAnsi="Arial" w:cs="Arial"/>
-              </w:rPr>
-              <w:t>tem</w:t>
-            </w:r>
-            <w:r>
-              <w:rPr>
-                <w:rFonts w:ascii="Arial" w:hAnsi="Arial" w:cs="Arial"/>
-              </w:rPr>
-              <w:t xml:space="preserve"> </w:t>
-            </w:r>
-            <w:r>
-              <w:rPr>
-                <w:rFonts w:ascii="Arial" w:hAnsi="Arial" w:cs="Arial"/>
-              </w:rPr>
-              <w:t>01</w:t>
-            </w:r>
-          </w:p>
-        </w:tc>
-        <w:tc>
-          <w:tcPr>
-            <w:tcW w:w="811" w:type="pct"/>
+            <w:tcW w:w="971" w:type="pct"/>
+          </w:tcPr>
+          <w:p>
+            <w:pPr>
+              <w:pStyle w:val="Compact"/>
+              <w:rPr>
+                <w:rFonts w:ascii="Arial" w:hAnsi="Arial" w:cs="Arial"/>
+              </w:rPr>
+            </w:pPr>
+            <w:r>
+              <w:rPr>
+                <w:rFonts w:ascii="Arial" w:hAnsi="Arial" w:cs="Arial"/>
+              </w:rPr>
+              <w:t>Item 01</w:t>
+            </w:r>
+          </w:p>
+        </w:tc>
+        <w:tc>
+          <w:tcPr>
+            <w:tcW w:w="703" w:type="pct"/>
           </w:tcPr>
           <w:p>
             <w:pPr>
@@ -3510,7 +3593,7 @@
         </w:tc>
         <w:tc>
           <w:tcPr>
-            <w:tcW w:w="768" w:type="pct"/>
+            <w:tcW w:w="666" w:type="pct"/>
           </w:tcPr>
           <w:p>
             <w:pPr>
@@ -3529,7 +3612,7 @@
         </w:tc>
         <w:tc>
           <w:tcPr>
-            <w:tcW w:w="768" w:type="pct"/>
+            <w:tcW w:w="666" w:type="pct"/>
           </w:tcPr>
           <w:p>
             <w:pPr>
@@ -3548,7 +3631,7 @@
         </w:tc>
         <w:tc>
           <w:tcPr>
-            <w:tcW w:w="768" w:type="pct"/>
+            <w:tcW w:w="666" w:type="pct"/>
           </w:tcPr>
           <w:p>
             <w:pPr>
@@ -3567,7 +3650,7 @@
         </w:tc>
         <w:tc>
           <w:tcPr>
-            <w:tcW w:w="767" w:type="pct"/>
+            <w:tcW w:w="665" w:type="pct"/>
           </w:tcPr>
           <w:p>
             <w:pPr>
@@ -3581,6 +3664,25 @@
                 <w:rFonts w:ascii="Arial" w:hAnsi="Arial" w:cs="Arial"/>
               </w:rPr>
               <w:t>5.53</w:t>
+            </w:r>
+          </w:p>
+        </w:tc>
+        <w:tc>
+          <w:tcPr>
+            <w:tcW w:w="664" w:type="pct"/>
+          </w:tcPr>
+          <w:p>
+            <w:pPr>
+              <w:pStyle w:val="Compact"/>
+              <w:rPr>
+                <w:rFonts w:ascii="Arial" w:hAnsi="Arial" w:cs="Arial"/>
+              </w:rPr>
+            </w:pPr>
+            <w:r>
+              <w:rPr>
+                <w:rFonts w:ascii="Arial" w:hAnsi="Arial" w:cs="Arial"/>
+              </w:rPr>
+              <w:t>Low</w:t>
             </w:r>
           </w:p>
         </w:tc>

</xml_diff>